<commit_message>
atualização de confecção do tutorial
</commit_message>
<xml_diff>
--- a/tutoriais/Tutorial PostgreSQL + PGAdmin.docx
+++ b/tutoriais/Tutorial PostgreSQL + PGAdmin.docx
@@ -2964,7 +2964,7 @@
           <w:lang w:eastAsia="pt-BR"/>
         </w:rPr>
         <w:drawing>
-          <wp:inline distT="0" distB="0" distL="0" distR="0">
+          <wp:inline distT="0" distB="0" distL="0" distR="0" wp14:anchorId="6787CB2C" wp14:editId="5F8A3FBC">
             <wp:extent cx="3590925" cy="6467475"/>
             <wp:effectExtent l="0" t="0" r="9525" b="9525"/>
             <wp:docPr id="20" name="Imagem 20"/>
@@ -3079,7 +3079,7 @@
         </w:rPr>
         <w:lastRenderedPageBreak/>
         <w:drawing>
-          <wp:inline distT="0" distB="0" distL="0" distR="0">
+          <wp:inline distT="0" distB="0" distL="0" distR="0" wp14:anchorId="55BBE696" wp14:editId="2489F9C9">
             <wp:extent cx="5391150" cy="4591050"/>
             <wp:effectExtent l="0" t="0" r="0" b="0"/>
             <wp:docPr id="18" name="Imagem 18"/>
@@ -3411,7 +3411,7 @@
           <w:lang w:eastAsia="pt-BR"/>
         </w:rPr>
         <w:drawing>
-          <wp:inline distT="0" distB="0" distL="0" distR="0">
+          <wp:inline distT="0" distB="0" distL="0" distR="0" wp14:anchorId="5C406012" wp14:editId="2CB27A64">
             <wp:extent cx="5391785" cy="534670"/>
             <wp:effectExtent l="0" t="0" r="0" b="0"/>
             <wp:docPr id="21" name="Imagem 21"/>
@@ -3726,7 +3726,7 @@
         </w:rPr>
         <w:lastRenderedPageBreak/>
         <w:drawing>
-          <wp:inline distT="0" distB="0" distL="0" distR="0">
+          <wp:inline distT="0" distB="0" distL="0" distR="0" wp14:anchorId="560E1EBA" wp14:editId="76BD9B96">
             <wp:extent cx="5391785" cy="1397635"/>
             <wp:effectExtent l="0" t="0" r="0" b="0"/>
             <wp:docPr id="24" name="Imagem 24"/>
@@ -4209,8 +4209,6 @@
         </w:rPr>
         <w:t xml:space="preserve"> </w:t>
       </w:r>
-      <w:bookmarkStart w:id="0" w:name="_GoBack"/>
-      <w:bookmarkEnd w:id="0"/>
     </w:p>
     <w:p>
       <w:pPr>
@@ -4582,7 +4580,7 @@
           <w:lang w:eastAsia="pt-BR"/>
         </w:rPr>
         <w:drawing>
-          <wp:inline distT="0" distB="0" distL="0" distR="0">
+          <wp:inline distT="0" distB="0" distL="0" distR="0" wp14:anchorId="6306B769" wp14:editId="13B722F8">
             <wp:extent cx="5400040" cy="1000125"/>
             <wp:effectExtent l="0" t="0" r="0" b="9525"/>
             <wp:docPr id="25" name="Imagem 25"/>
@@ -4766,7 +4764,7 @@
           <w:lang w:eastAsia="pt-BR"/>
         </w:rPr>
         <w:drawing>
-          <wp:inline distT="0" distB="0" distL="0" distR="0">
+          <wp:inline distT="0" distB="0" distL="0" distR="0" wp14:anchorId="73C5462D" wp14:editId="7222347D">
             <wp:extent cx="5394960" cy="974090"/>
             <wp:effectExtent l="0" t="0" r="0" b="0"/>
             <wp:docPr id="27" name="Imagem 27"/>
@@ -4903,168 +4901,97 @@
           <w:szCs w:val="24"/>
           <w:lang w:eastAsia="pt-BR"/>
         </w:rPr>
-        <w:t xml:space="preserve">Vamos verificar se a rede (network) </w:t>
-      </w:r>
-      <w:proofErr w:type="spellStart"/>
-      <w:r>
-        <w:rPr>
-          <w:rFonts w:eastAsia="Times New Roman" w:cstheme="minorHAnsi"/>
-          <w:spacing w:val="-1"/>
-          <w:sz w:val="24"/>
-          <w:szCs w:val="24"/>
-          <w:lang w:eastAsia="pt-BR"/>
-        </w:rPr>
-        <w:t>srv-netw</w:t>
-      </w:r>
-      <w:proofErr w:type="spellEnd"/>
-    </w:p>
-    <w:p>
-      <w:pPr>
-        <w:jc w:val="both"/>
-        <w:rPr>
-          <w:rFonts w:eastAsia="Times New Roman" w:cstheme="minorHAnsi"/>
-          <w:spacing w:val="-1"/>
-          <w:sz w:val="24"/>
-          <w:szCs w:val="24"/>
-          <w:lang w:eastAsia="pt-BR"/>
-        </w:rPr>
-      </w:pPr>
-    </w:p>
-    <w:p>
-      <w:pPr>
-        <w:jc w:val="both"/>
-        <w:rPr>
-          <w:rFonts w:eastAsia="Times New Roman" w:cstheme="minorHAnsi"/>
-          <w:spacing w:val="-1"/>
-          <w:sz w:val="24"/>
-          <w:szCs w:val="24"/>
-          <w:lang w:eastAsia="pt-BR"/>
-        </w:rPr>
-      </w:pPr>
-    </w:p>
-    <w:p>
-      <w:pPr>
-        <w:jc w:val="both"/>
-        <w:rPr>
-          <w:rFonts w:eastAsia="Times New Roman" w:cstheme="minorHAnsi"/>
-          <w:spacing w:val="-1"/>
-          <w:sz w:val="24"/>
-          <w:szCs w:val="24"/>
-          <w:lang w:eastAsia="pt-BR"/>
-        </w:rPr>
-      </w:pPr>
-      <w:r>
-        <w:rPr>
-          <w:rFonts w:eastAsia="Times New Roman" w:cstheme="minorHAnsi"/>
-          <w:spacing w:val="-1"/>
-          <w:sz w:val="24"/>
-          <w:szCs w:val="24"/>
-          <w:lang w:eastAsia="pt-BR"/>
-        </w:rPr>
-        <w:t>-----</w:t>
-      </w:r>
-    </w:p>
-    <w:p>
-      <w:pPr>
-        <w:jc w:val="both"/>
-        <w:rPr>
-          <w:rFonts w:eastAsia="Times New Roman" w:cstheme="minorHAnsi"/>
-          <w:sz w:val="24"/>
-          <w:szCs w:val="24"/>
-          <w:lang w:eastAsia="pt-BR"/>
-        </w:rPr>
-      </w:pPr>
-    </w:p>
-    <w:p>
-      <w:pPr>
-        <w:jc w:val="both"/>
-        <w:rPr>
-          <w:rFonts w:eastAsia="Times New Roman" w:cstheme="minorHAnsi"/>
-          <w:sz w:val="24"/>
-          <w:szCs w:val="24"/>
-          <w:lang w:eastAsia="pt-BR"/>
-        </w:rPr>
-      </w:pPr>
-    </w:p>
-    <w:p>
-      <w:pPr>
-        <w:jc w:val="both"/>
-        <w:rPr>
-          <w:rFonts w:eastAsia="Times New Roman" w:cstheme="minorHAnsi"/>
-          <w:sz w:val="24"/>
-          <w:szCs w:val="24"/>
-          <w:lang w:eastAsia="pt-BR"/>
-        </w:rPr>
-      </w:pPr>
-    </w:p>
-    <w:p>
-      <w:pPr>
-        <w:jc w:val="both"/>
-        <w:rPr>
-          <w:rFonts w:eastAsia="Times New Roman" w:cstheme="minorHAnsi"/>
-          <w:spacing w:val="-1"/>
-          <w:sz w:val="24"/>
-          <w:szCs w:val="24"/>
-          <w:lang w:eastAsia="pt-BR"/>
-        </w:rPr>
-      </w:pPr>
-      <w:r>
-        <w:rPr>
-          <w:rFonts w:eastAsia="Times New Roman" w:cstheme="minorHAnsi"/>
-          <w:spacing w:val="-1"/>
-          <w:sz w:val="24"/>
-          <w:szCs w:val="24"/>
-          <w:lang w:eastAsia="pt-BR"/>
-        </w:rPr>
-        <w:t>Na próxima imagem estão os arquivos e diretórios criados para o volume definido no arquivo </w:t>
-      </w:r>
-      <w:proofErr w:type="spellStart"/>
-      <w:r>
-        <w:rPr>
-          <w:rFonts w:eastAsia="Times New Roman" w:cstheme="minorHAnsi"/>
-          <w:spacing w:val="-1"/>
-          <w:sz w:val="24"/>
-          <w:szCs w:val="24"/>
-          <w:lang w:eastAsia="pt-BR"/>
-        </w:rPr>
-        <w:t>docker-compose.yml</w:t>
-      </w:r>
-      <w:proofErr w:type="spellEnd"/>
-      <w:r>
-        <w:rPr>
-          <w:rFonts w:eastAsia="Times New Roman" w:cstheme="minorHAnsi"/>
-          <w:spacing w:val="-1"/>
-          <w:sz w:val="24"/>
-          <w:szCs w:val="24"/>
-          <w:lang w:eastAsia="pt-BR"/>
-        </w:rPr>
-        <w:t>:</w:t>
-      </w:r>
-    </w:p>
-    <w:p>
-      <w:pPr>
-        <w:jc w:val="both"/>
-        <w:rPr>
-          <w:rFonts w:eastAsia="Times New Roman" w:cstheme="minorHAnsi"/>
-          <w:sz w:val="24"/>
-          <w:szCs w:val="24"/>
-          <w:lang w:eastAsia="pt-BR"/>
-        </w:rPr>
-      </w:pPr>
-      <w:r>
-        <w:rPr>
-          <w:rFonts w:eastAsia="Times New Roman" w:cstheme="minorHAnsi"/>
+        <w:t>Em u</w:t>
+      </w:r>
+      <w:r>
+        <w:rPr>
+          <w:rFonts w:eastAsia="Times New Roman" w:cstheme="minorHAnsi"/>
+          <w:spacing w:val="-1"/>
+          <w:sz w:val="24"/>
+          <w:szCs w:val="24"/>
+          <w:lang w:eastAsia="pt-BR"/>
+        </w:rPr>
+        <w:t xml:space="preserve">m </w:t>
+      </w:r>
+      <w:r>
+        <w:rPr>
+          <w:rFonts w:eastAsia="Times New Roman" w:cstheme="minorHAnsi"/>
+          <w:spacing w:val="-1"/>
+          <w:sz w:val="24"/>
+          <w:szCs w:val="24"/>
+          <w:lang w:eastAsia="pt-BR"/>
+        </w:rPr>
+        <w:t>browser</w:t>
+      </w:r>
+      <w:r>
+        <w:rPr>
+          <w:rFonts w:eastAsia="Times New Roman" w:cstheme="minorHAnsi"/>
+          <w:spacing w:val="-1"/>
+          <w:sz w:val="24"/>
+          <w:szCs w:val="24"/>
+          <w:lang w:eastAsia="pt-BR"/>
+        </w:rPr>
+        <w:t xml:space="preserve"> (neste exemplo eu uso o Google Chrome), acessem o ender</w:t>
+      </w:r>
+      <w:r>
+        <w:rPr>
+          <w:rFonts w:eastAsia="Times New Roman" w:cstheme="minorHAnsi"/>
+          <w:spacing w:val="-1"/>
+          <w:sz w:val="24"/>
+          <w:szCs w:val="24"/>
+          <w:lang w:eastAsia="pt-BR"/>
+        </w:rPr>
+        <w:t xml:space="preserve">eço: </w:t>
+      </w:r>
+      <w:hyperlink r:id="rId12" w:history="1">
+        <w:r>
+          <w:rPr>
+            <w:rStyle w:val="Hyperlink"/>
+          </w:rPr>
+          <w:t>http://localhost:16543</w:t>
+        </w:r>
+      </w:hyperlink>
+      <w:r>
+        <w:rPr>
+          <w:rFonts w:eastAsia="Times New Roman" w:cstheme="minorHAnsi"/>
+          <w:spacing w:val="-1"/>
+          <w:sz w:val="24"/>
+          <w:szCs w:val="24"/>
+          <w:lang w:eastAsia="pt-BR"/>
+        </w:rPr>
+        <w:t>.</w:t>
+      </w:r>
+      <w:r>
+        <w:rPr>
+          <w:rFonts w:eastAsia="Times New Roman" w:cstheme="minorHAnsi"/>
+          <w:spacing w:val="-1"/>
+          <w:sz w:val="24"/>
+          <w:szCs w:val="24"/>
+          <w:lang w:eastAsia="pt-BR"/>
+        </w:rPr>
+        <w:t xml:space="preserve"> Aparecerá a tela abaixo:</w:t>
+      </w:r>
+    </w:p>
+    <w:p>
+      <w:pPr>
+        <w:jc w:val="both"/>
+        <w:rPr>
+          <w:rFonts w:eastAsia="Times New Roman" w:cstheme="minorHAnsi"/>
+          <w:spacing w:val="-1"/>
+          <w:sz w:val="24"/>
+          <w:szCs w:val="24"/>
+          <w:lang w:eastAsia="pt-BR"/>
+        </w:rPr>
+      </w:pPr>
+      <w:r>
+        <w:rPr>
           <w:noProof/>
-          <w:sz w:val="24"/>
-          <w:szCs w:val="24"/>
-          <w:lang w:eastAsia="pt-BR"/>
-        </w:rPr>
-        <w:lastRenderedPageBreak/>
+        </w:rPr>
         <w:drawing>
-          <wp:inline distT="0" distB="0" distL="0" distR="0">
-            <wp:extent cx="5400040" cy="3439795"/>
-            <wp:effectExtent l="0" t="0" r="0" b="8255"/>
-            <wp:docPr id="10" name="Imagem 10"/>
+          <wp:inline distT="0" distB="0" distL="0" distR="0" wp14:anchorId="6AF1DA97" wp14:editId="065F5F84">
+            <wp:extent cx="5400040" cy="2924810"/>
+            <wp:effectExtent l="0" t="0" r="0" b="8890"/>
+            <wp:docPr id="11" name="Imagem 11"/>
             <wp:cNvGraphicFramePr>
               <a:graphicFrameLocks xmlns:a="http://schemas.openxmlformats.org/drawingml/2006/main" noChangeAspect="1"/>
             </wp:cNvGraphicFramePr>
@@ -5072,36 +4999,23 @@
               <a:graphicData uri="http://schemas.openxmlformats.org/drawingml/2006/picture">
                 <pic:pic xmlns:pic="http://schemas.openxmlformats.org/drawingml/2006/picture">
                   <pic:nvPicPr>
-                    <pic:cNvPr id="0" name="Picture 7"/>
-                    <pic:cNvPicPr>
-                      <a:picLocks noChangeAspect="1" noChangeArrowheads="1"/>
-                    </pic:cNvPicPr>
+                    <pic:cNvPr id="1" name=""/>
+                    <pic:cNvPicPr/>
                   </pic:nvPicPr>
                   <pic:blipFill>
-                    <a:blip r:embed="rId12">
-                      <a:extLst>
-                        <a:ext uri="{28A0092B-C50C-407E-A947-70E740481C1C}">
-                          <a14:useLocalDpi xmlns:a14="http://schemas.microsoft.com/office/drawing/2010/main" val="0"/>
-                        </a:ext>
-                      </a:extLst>
-                    </a:blip>
-                    <a:srcRect/>
+                    <a:blip r:embed="rId13"/>
                     <a:stretch>
                       <a:fillRect/>
                     </a:stretch>
                   </pic:blipFill>
-                  <pic:spPr bwMode="auto">
+                  <pic:spPr>
                     <a:xfrm>
                       <a:off x="0" y="0"/>
-                      <a:ext cx="5400040" cy="3439795"/>
+                      <a:ext cx="5400040" cy="2924810"/>
                     </a:xfrm>
                     <a:prstGeom prst="rect">
                       <a:avLst/>
                     </a:prstGeom>
-                    <a:noFill/>
-                    <a:ln>
-                      <a:noFill/>
-                    </a:ln>
                   </pic:spPr>
                 </pic:pic>
               </a:graphicData>
@@ -5109,30 +5023,306 @@
           </wp:inline>
         </w:drawing>
       </w:r>
-    </w:p>
-    <w:p>
-      <w:pPr>
-        <w:jc w:val="both"/>
-        <w:rPr>
-          <w:rFonts w:eastAsia="Times New Roman" w:cstheme="minorHAnsi"/>
-          <w:sz w:val="24"/>
-          <w:szCs w:val="24"/>
-          <w:lang w:eastAsia="pt-BR"/>
-        </w:rPr>
-      </w:pPr>
-      <w:r>
-        <w:rPr>
-          <w:rFonts w:eastAsia="Times New Roman" w:cstheme="minorHAnsi"/>
+      <w:r>
+        <w:rPr>
+          <w:rFonts w:eastAsia="Times New Roman" w:cstheme="minorHAnsi"/>
+          <w:spacing w:val="-1"/>
+          <w:sz w:val="24"/>
+          <w:szCs w:val="24"/>
+          <w:lang w:eastAsia="pt-BR"/>
+        </w:rPr>
+        <w:t xml:space="preserve"> </w:t>
+      </w:r>
+    </w:p>
+    <w:p>
+      <w:pPr>
+        <w:jc w:val="both"/>
+        <w:rPr>
+          <w:rFonts w:eastAsia="Times New Roman" w:cstheme="minorHAnsi"/>
+          <w:spacing w:val="-1"/>
+          <w:sz w:val="24"/>
+          <w:szCs w:val="24"/>
+          <w:lang w:eastAsia="pt-BR"/>
+        </w:rPr>
+      </w:pPr>
+      <w:r>
+        <w:rPr>
+          <w:rFonts w:eastAsia="Times New Roman" w:cstheme="minorHAnsi"/>
+          <w:spacing w:val="-1"/>
+          <w:sz w:val="24"/>
+          <w:szCs w:val="24"/>
+          <w:lang w:eastAsia="pt-BR"/>
+        </w:rPr>
+        <w:lastRenderedPageBreak/>
+        <w:t xml:space="preserve">Essa é a tela </w:t>
+      </w:r>
+      <w:r>
+        <w:rPr>
+          <w:rFonts w:eastAsia="Times New Roman" w:cstheme="minorHAnsi"/>
+          <w:spacing w:val="-1"/>
+          <w:sz w:val="24"/>
+          <w:szCs w:val="24"/>
+          <w:lang w:eastAsia="pt-BR"/>
+        </w:rPr>
+        <w:t xml:space="preserve">de acesso ao </w:t>
+      </w:r>
+      <w:proofErr w:type="spellStart"/>
+      <w:r>
+        <w:rPr>
+          <w:rFonts w:eastAsia="Times New Roman" w:cstheme="minorHAnsi"/>
+          <w:spacing w:val="-1"/>
+          <w:sz w:val="24"/>
+          <w:szCs w:val="24"/>
+          <w:lang w:eastAsia="pt-BR"/>
+        </w:rPr>
+        <w:t>PGAdmin</w:t>
+      </w:r>
+      <w:proofErr w:type="spellEnd"/>
+      <w:r>
+        <w:rPr>
+          <w:rFonts w:eastAsia="Times New Roman" w:cstheme="minorHAnsi"/>
+          <w:spacing w:val="-1"/>
+          <w:sz w:val="24"/>
+          <w:szCs w:val="24"/>
+          <w:lang w:eastAsia="pt-BR"/>
+        </w:rPr>
+        <w:t xml:space="preserve"> 4. </w:t>
+      </w:r>
+    </w:p>
+    <w:p>
+      <w:pPr>
+        <w:jc w:val="both"/>
+        <w:rPr>
+          <w:rFonts w:eastAsia="Times New Roman" w:cstheme="minorHAnsi"/>
+          <w:spacing w:val="-1"/>
+          <w:sz w:val="24"/>
+          <w:szCs w:val="24"/>
+          <w:lang w:eastAsia="pt-BR"/>
+        </w:rPr>
+      </w:pPr>
+      <w:r>
+        <w:rPr>
+          <w:rFonts w:eastAsia="Times New Roman" w:cstheme="minorHAnsi"/>
+          <w:spacing w:val="-1"/>
+          <w:sz w:val="24"/>
+          <w:szCs w:val="24"/>
+          <w:lang w:eastAsia="pt-BR"/>
+        </w:rPr>
+        <w:t xml:space="preserve">Vamos fornecer as credenciais </w:t>
+      </w:r>
+      <w:r>
+        <w:rPr>
+          <w:rFonts w:eastAsia="Times New Roman" w:cstheme="minorHAnsi"/>
+          <w:spacing w:val="-1"/>
+          <w:sz w:val="24"/>
+          <w:szCs w:val="24"/>
+          <w:lang w:eastAsia="pt-BR"/>
+        </w:rPr>
+        <w:t xml:space="preserve">definidas no </w:t>
+      </w:r>
+      <w:proofErr w:type="gramStart"/>
+      <w:r>
+        <w:rPr>
+          <w:rFonts w:eastAsia="Times New Roman" w:cstheme="minorHAnsi"/>
+          <w:spacing w:val="-1"/>
+          <w:sz w:val="24"/>
+          <w:szCs w:val="24"/>
+          <w:lang w:eastAsia="pt-BR"/>
+        </w:rPr>
+        <w:t>nosso arquivos</w:t>
+      </w:r>
+      <w:proofErr w:type="gramEnd"/>
+      <w:r>
+        <w:rPr>
+          <w:rFonts w:eastAsia="Times New Roman" w:cstheme="minorHAnsi"/>
+          <w:spacing w:val="-1"/>
+          <w:sz w:val="24"/>
+          <w:szCs w:val="24"/>
+          <w:lang w:eastAsia="pt-BR"/>
+        </w:rPr>
+        <w:t xml:space="preserve"> </w:t>
+      </w:r>
+      <w:proofErr w:type="spellStart"/>
+      <w:r>
+        <w:rPr>
+          <w:rFonts w:eastAsia="Times New Roman" w:cstheme="minorHAnsi"/>
+          <w:spacing w:val="-1"/>
+          <w:sz w:val="24"/>
+          <w:szCs w:val="24"/>
+          <w:lang w:eastAsia="pt-BR"/>
+        </w:rPr>
+        <w:t>docker-compose.yml</w:t>
+      </w:r>
+      <w:proofErr w:type="spellEnd"/>
+      <w:r>
+        <w:rPr>
+          <w:rFonts w:eastAsia="Times New Roman" w:cstheme="minorHAnsi"/>
+          <w:spacing w:val="-1"/>
+          <w:sz w:val="24"/>
+          <w:szCs w:val="24"/>
+          <w:lang w:eastAsia="pt-BR"/>
+        </w:rPr>
+        <w:t>, quais sejam:</w:t>
+      </w:r>
+    </w:p>
+    <w:p>
+      <w:pPr>
+        <w:jc w:val="both"/>
+        <w:rPr>
+          <w:rFonts w:eastAsia="Times New Roman" w:cstheme="minorHAnsi"/>
+          <w:spacing w:val="-1"/>
+          <w:sz w:val="24"/>
+          <w:szCs w:val="24"/>
+          <w:lang w:eastAsia="pt-BR"/>
+        </w:rPr>
+      </w:pPr>
+      <w:r>
+        <w:rPr>
+          <w:rFonts w:eastAsia="Times New Roman" w:cstheme="minorHAnsi"/>
+          <w:spacing w:val="-1"/>
+          <w:sz w:val="24"/>
+          <w:szCs w:val="24"/>
+          <w:lang w:eastAsia="pt-BR"/>
+        </w:rPr>
+        <w:t>U</w:t>
+      </w:r>
+      <w:r>
+        <w:rPr>
+          <w:rFonts w:eastAsia="Times New Roman" w:cstheme="minorHAnsi"/>
+          <w:spacing w:val="-1"/>
+          <w:sz w:val="24"/>
+          <w:szCs w:val="24"/>
+          <w:lang w:eastAsia="pt-BR"/>
+        </w:rPr>
+        <w:t>suário</w:t>
+      </w:r>
+      <w:r>
+        <w:rPr>
+          <w:rFonts w:eastAsia="Times New Roman" w:cstheme="minorHAnsi"/>
+          <w:spacing w:val="-1"/>
+          <w:sz w:val="24"/>
+          <w:szCs w:val="24"/>
+          <w:lang w:eastAsia="pt-BR"/>
+        </w:rPr>
+        <w:t xml:space="preserve">: </w:t>
+      </w:r>
+      <w:r>
+        <w:rPr>
+          <w:rFonts w:eastAsia="Times New Roman" w:cstheme="minorHAnsi"/>
+          <w:spacing w:val="-1"/>
+          <w:sz w:val="24"/>
+          <w:szCs w:val="24"/>
+          <w:lang w:eastAsia="pt-BR"/>
+        </w:rPr>
+        <w:t>luis</w:t>
+      </w:r>
+      <w:r>
+        <w:rPr>
+          <w:rFonts w:eastAsia="Times New Roman" w:cstheme="minorHAnsi"/>
+          <w:spacing w:val="-1"/>
+          <w:sz w:val="24"/>
+          <w:szCs w:val="24"/>
+          <w:lang w:eastAsia="pt-BR"/>
+        </w:rPr>
+        <w:t>jesus.ti@gmail.com</w:t>
+      </w:r>
+    </w:p>
+    <w:p>
+      <w:pPr>
+        <w:jc w:val="both"/>
+        <w:rPr>
+          <w:rFonts w:eastAsia="Times New Roman" w:cstheme="minorHAnsi"/>
+          <w:spacing w:val="-1"/>
+          <w:sz w:val="24"/>
+          <w:szCs w:val="24"/>
+          <w:lang w:eastAsia="pt-BR"/>
+        </w:rPr>
+      </w:pPr>
+      <w:r>
+        <w:rPr>
+          <w:rFonts w:eastAsia="Times New Roman" w:cstheme="minorHAnsi"/>
+          <w:spacing w:val="-1"/>
+          <w:sz w:val="24"/>
+          <w:szCs w:val="24"/>
+          <w:lang w:eastAsia="pt-BR"/>
+        </w:rPr>
+        <w:t>Senha: curso</w:t>
+      </w:r>
+    </w:p>
+    <w:p>
+      <w:pPr>
+        <w:jc w:val="both"/>
+        <w:rPr>
+          <w:rFonts w:eastAsia="Times New Roman" w:cstheme="minorHAnsi"/>
+          <w:spacing w:val="-1"/>
+          <w:sz w:val="24"/>
+          <w:szCs w:val="24"/>
+          <w:lang w:eastAsia="pt-BR"/>
+        </w:rPr>
+      </w:pPr>
+      <w:r>
+        <w:rPr>
+          <w:rFonts w:eastAsia="Times New Roman" w:cstheme="minorHAnsi"/>
+          <w:spacing w:val="-1"/>
+          <w:sz w:val="24"/>
+          <w:szCs w:val="24"/>
+          <w:lang w:eastAsia="pt-BR"/>
+        </w:rPr>
+        <w:t xml:space="preserve">Pronto! Já estamos no </w:t>
+      </w:r>
+      <w:r>
+        <w:rPr>
+          <w:rFonts w:eastAsia="Times New Roman" w:cstheme="minorHAnsi"/>
+          <w:spacing w:val="-1"/>
+          <w:sz w:val="24"/>
+          <w:szCs w:val="24"/>
+          <w:lang w:eastAsia="pt-BR"/>
+        </w:rPr>
+        <w:t xml:space="preserve">painel de gerenciamento </w:t>
+      </w:r>
+      <w:proofErr w:type="spellStart"/>
+      <w:r>
+        <w:rPr>
+          <w:rFonts w:eastAsia="Times New Roman" w:cstheme="minorHAnsi"/>
+          <w:spacing w:val="-1"/>
+          <w:sz w:val="24"/>
+          <w:szCs w:val="24"/>
+          <w:lang w:eastAsia="pt-BR"/>
+        </w:rPr>
+        <w:t>PGAdmin</w:t>
+      </w:r>
+      <w:proofErr w:type="spellEnd"/>
+      <w:r>
+        <w:rPr>
+          <w:rFonts w:eastAsia="Times New Roman" w:cstheme="minorHAnsi"/>
+          <w:spacing w:val="-1"/>
+          <w:sz w:val="24"/>
+          <w:szCs w:val="24"/>
+          <w:lang w:eastAsia="pt-BR"/>
+        </w:rPr>
+        <w:t xml:space="preserve"> 4 (veja a tela abaixo)</w:t>
+      </w:r>
+    </w:p>
+    <w:p>
+      <w:pPr>
+        <w:jc w:val="both"/>
+        <w:rPr>
+          <w:rFonts w:eastAsia="Times New Roman" w:cstheme="minorHAnsi"/>
+          <w:spacing w:val="-1"/>
+          <w:sz w:val="24"/>
+          <w:szCs w:val="24"/>
+          <w:lang w:eastAsia="pt-BR"/>
+        </w:rPr>
+      </w:pPr>
+      <w:r>
+        <w:rPr>
           <w:noProof/>
-          <w:sz w:val="24"/>
-          <w:szCs w:val="24"/>
-          <w:lang w:eastAsia="pt-BR"/>
         </w:rPr>
         <w:drawing>
-          <wp:inline distT="0" distB="0" distL="0" distR="0">
-            <wp:extent cx="5400040" cy="3439795"/>
-            <wp:effectExtent l="0" t="0" r="0" b="8255"/>
-            <wp:docPr id="9" name="Imagem 9"/>
+          <wp:inline distT="0" distB="0" distL="0" distR="0" wp14:anchorId="4CA2192F" wp14:editId="536F7254">
+            <wp:extent cx="5400040" cy="2924810"/>
+            <wp:effectExtent l="0" t="0" r="0" b="8890"/>
+            <wp:docPr id="12" name="Imagem 12"/>
             <wp:cNvGraphicFramePr>
               <a:graphicFrameLocks xmlns:a="http://schemas.openxmlformats.org/drawingml/2006/main" noChangeAspect="1"/>
             </wp:cNvGraphicFramePr>
@@ -5140,36 +5330,23 @@
               <a:graphicData uri="http://schemas.openxmlformats.org/drawingml/2006/picture">
                 <pic:pic xmlns:pic="http://schemas.openxmlformats.org/drawingml/2006/picture">
                   <pic:nvPicPr>
-                    <pic:cNvPr id="0" name="Picture 8"/>
-                    <pic:cNvPicPr>
-                      <a:picLocks noChangeAspect="1" noChangeArrowheads="1"/>
-                    </pic:cNvPicPr>
+                    <pic:cNvPr id="1" name=""/>
+                    <pic:cNvPicPr/>
                   </pic:nvPicPr>
                   <pic:blipFill>
-                    <a:blip r:embed="rId13">
-                      <a:extLst>
-                        <a:ext uri="{28A0092B-C50C-407E-A947-70E740481C1C}">
-                          <a14:useLocalDpi xmlns:a14="http://schemas.microsoft.com/office/drawing/2010/main" val="0"/>
-                        </a:ext>
-                      </a:extLst>
-                    </a:blip>
-                    <a:srcRect/>
+                    <a:blip r:embed="rId14"/>
                     <a:stretch>
                       <a:fillRect/>
                     </a:stretch>
                   </pic:blipFill>
-                  <pic:spPr bwMode="auto">
+                  <pic:spPr>
                     <a:xfrm>
                       <a:off x="0" y="0"/>
-                      <a:ext cx="5400040" cy="3439795"/>
+                      <a:ext cx="5400040" cy="2924810"/>
                     </a:xfrm>
                     <a:prstGeom prst="rect">
                       <a:avLst/>
                     </a:prstGeom>
-                    <a:noFill/>
-                    <a:ln>
-                      <a:noFill/>
-                    </a:ln>
                   </pic:spPr>
                 </pic:pic>
               </a:graphicData>
@@ -5183,115 +5360,195 @@
         <w:jc w:val="both"/>
         <w:rPr>
           <w:rFonts w:eastAsia="Times New Roman" w:cstheme="minorHAnsi"/>
-          <w:sz w:val="24"/>
-          <w:szCs w:val="24"/>
-          <w:lang w:eastAsia="pt-BR"/>
-        </w:rPr>
-      </w:pPr>
-      <w:r>
-        <w:rPr>
-          <w:rFonts w:eastAsia="Times New Roman" w:cstheme="minorHAnsi"/>
-          <w:sz w:val="24"/>
-          <w:szCs w:val="24"/>
-          <w:lang w:eastAsia="pt-BR"/>
-        </w:rPr>
-        <w:pict>
-          <v:rect id="_x0000_i1025" style="width:0;height:1.5pt" o:hralign="center" o:hrstd="t" o:hr="t" fillcolor="#a0a0a0" stroked="f"/>
-        </w:pict>
-      </w:r>
-    </w:p>
-    <w:p>
-      <w:pPr>
-        <w:jc w:val="both"/>
-        <w:rPr>
-          <w:rFonts w:eastAsia="Times New Roman" w:cstheme="minorHAnsi"/>
-          <w:spacing w:val="-5"/>
-          <w:kern w:val="36"/>
-          <w:sz w:val="24"/>
-          <w:szCs w:val="24"/>
-          <w:lang w:eastAsia="pt-BR"/>
-        </w:rPr>
-      </w:pPr>
-      <w:r>
-        <w:rPr>
-          <w:rFonts w:eastAsia="Times New Roman" w:cstheme="minorHAnsi"/>
-          <w:spacing w:val="-5"/>
-          <w:kern w:val="36"/>
-          <w:sz w:val="24"/>
-          <w:szCs w:val="24"/>
-          <w:lang w:eastAsia="pt-BR"/>
-        </w:rPr>
-        <w:t>Testando o ambiente</w:t>
-      </w:r>
-    </w:p>
-    <w:p>
-      <w:pPr>
-        <w:jc w:val="both"/>
-        <w:rPr>
-          <w:rFonts w:eastAsia="Times New Roman" w:cstheme="minorHAnsi"/>
-          <w:spacing w:val="-1"/>
-          <w:sz w:val="24"/>
-          <w:szCs w:val="24"/>
-          <w:lang w:eastAsia="pt-BR"/>
-        </w:rPr>
-      </w:pPr>
-      <w:r>
-        <w:rPr>
-          <w:rFonts w:eastAsia="Times New Roman" w:cstheme="minorHAnsi"/>
-          <w:spacing w:val="-1"/>
-          <w:sz w:val="24"/>
-          <w:szCs w:val="24"/>
-          <w:lang w:eastAsia="pt-BR"/>
-        </w:rPr>
-        <w:t>Um teste de acesso via browser ao </w:t>
-      </w:r>
-      <w:proofErr w:type="spellStart"/>
-      <w:r>
-        <w:rPr>
-          <w:rFonts w:eastAsia="Times New Roman" w:cstheme="minorHAnsi"/>
-          <w:spacing w:val="-1"/>
-          <w:sz w:val="24"/>
-          <w:szCs w:val="24"/>
-          <w:lang w:eastAsia="pt-BR"/>
-        </w:rPr>
-        <w:t>pgAdmin</w:t>
-      </w:r>
-      <w:proofErr w:type="spellEnd"/>
-      <w:r>
-        <w:rPr>
-          <w:rFonts w:eastAsia="Times New Roman" w:cstheme="minorHAnsi"/>
-          <w:spacing w:val="-1"/>
-          <w:sz w:val="24"/>
-          <w:szCs w:val="24"/>
-          <w:lang w:eastAsia="pt-BR"/>
-        </w:rPr>
-        <w:t xml:space="preserve"> 4 (http://localhost:16543) exibirá a tela inicial desta solução:</w:t>
-      </w:r>
-    </w:p>
-    <w:p>
-      <w:pPr>
-        <w:jc w:val="both"/>
-        <w:rPr>
-          <w:rFonts w:eastAsia="Times New Roman" w:cstheme="minorHAnsi"/>
-          <w:sz w:val="24"/>
-          <w:szCs w:val="24"/>
-          <w:lang w:eastAsia="pt-BR"/>
-        </w:rPr>
-      </w:pPr>
-      <w:r>
-        <w:rPr>
-          <w:rFonts w:eastAsia="Times New Roman" w:cstheme="minorHAnsi"/>
+          <w:spacing w:val="-1"/>
+          <w:sz w:val="24"/>
+          <w:szCs w:val="24"/>
+          <w:lang w:eastAsia="pt-BR"/>
+        </w:rPr>
+      </w:pPr>
+    </w:p>
+    <w:p>
+      <w:pPr>
+        <w:jc w:val="both"/>
+        <w:rPr>
+          <w:rFonts w:eastAsia="Times New Roman" w:cstheme="minorHAnsi"/>
+          <w:spacing w:val="-1"/>
+          <w:sz w:val="24"/>
+          <w:szCs w:val="24"/>
+          <w:lang w:eastAsia="pt-BR"/>
+        </w:rPr>
+      </w:pPr>
+      <w:r>
+        <w:rPr>
+          <w:rFonts w:eastAsia="Times New Roman" w:cstheme="minorHAnsi"/>
+          <w:spacing w:val="-1"/>
+          <w:sz w:val="24"/>
+          <w:szCs w:val="24"/>
+          <w:lang w:eastAsia="pt-BR"/>
+        </w:rPr>
+        <w:t>-----</w:t>
+      </w:r>
+    </w:p>
+    <w:p>
+      <w:pPr>
+        <w:jc w:val="both"/>
+        <w:rPr>
+          <w:rFonts w:eastAsia="Times New Roman" w:cstheme="minorHAnsi"/>
+          <w:sz w:val="24"/>
+          <w:szCs w:val="24"/>
+          <w:lang w:eastAsia="pt-BR"/>
+        </w:rPr>
+      </w:pPr>
+      <w:r>
+        <w:rPr>
+          <w:rFonts w:eastAsia="Times New Roman" w:cstheme="minorHAnsi"/>
+          <w:sz w:val="24"/>
+          <w:szCs w:val="24"/>
+          <w:lang w:eastAsia="pt-BR"/>
+        </w:rPr>
+        <w:t>O próximo passo é criar a conexão com a instância de banco de dados PostgreSQL</w:t>
+      </w:r>
+      <w:r>
+        <w:rPr>
+          <w:rFonts w:eastAsia="Times New Roman" w:cstheme="minorHAnsi"/>
+          <w:sz w:val="24"/>
+          <w:szCs w:val="24"/>
+          <w:lang w:eastAsia="pt-BR"/>
+        </w:rPr>
+        <w:t>.</w:t>
+      </w:r>
+    </w:p>
+    <w:p>
+      <w:pPr>
+        <w:jc w:val="both"/>
+        <w:rPr>
+          <w:rFonts w:eastAsia="Times New Roman" w:cstheme="minorHAnsi"/>
+          <w:sz w:val="24"/>
+          <w:szCs w:val="24"/>
+          <w:lang w:eastAsia="pt-BR"/>
+        </w:rPr>
+      </w:pPr>
+    </w:p>
+    <w:p>
+      <w:pPr>
+        <w:jc w:val="both"/>
+        <w:rPr>
+          <w:rFonts w:eastAsia="Times New Roman" w:cstheme="minorHAnsi"/>
+          <w:sz w:val="24"/>
+          <w:szCs w:val="24"/>
+          <w:lang w:eastAsia="pt-BR"/>
+        </w:rPr>
+      </w:pPr>
+      <w:r>
+        <w:rPr>
+          <w:rFonts w:eastAsia="Times New Roman" w:cstheme="minorHAnsi"/>
+          <w:sz w:val="24"/>
+          <w:szCs w:val="24"/>
+          <w:lang w:eastAsia="pt-BR"/>
+        </w:rPr>
+        <w:t>Para isso vamos:</w:t>
+      </w:r>
+    </w:p>
+    <w:p>
+      <w:pPr>
+        <w:jc w:val="both"/>
+        <w:rPr>
+          <w:rFonts w:eastAsia="Times New Roman" w:cstheme="minorHAnsi"/>
+          <w:sz w:val="24"/>
+          <w:szCs w:val="24"/>
+          <w:lang w:eastAsia="pt-BR"/>
+        </w:rPr>
+      </w:pPr>
+      <w:r>
+        <w:rPr>
+          <w:rFonts w:eastAsia="Times New Roman" w:cstheme="minorHAnsi"/>
+          <w:sz w:val="24"/>
+          <w:szCs w:val="24"/>
+          <w:lang w:eastAsia="pt-BR"/>
+        </w:rPr>
+        <w:t xml:space="preserve">- </w:t>
+      </w:r>
+      <w:r>
+        <w:rPr>
+          <w:rFonts w:eastAsia="Times New Roman" w:cstheme="minorHAnsi"/>
+          <w:sz w:val="24"/>
+          <w:szCs w:val="24"/>
+          <w:lang w:eastAsia="pt-BR"/>
+        </w:rPr>
+        <w:t>Adicionar um novo Servidor</w:t>
+      </w:r>
+      <w:r>
+        <w:rPr>
+          <w:rFonts w:eastAsia="Times New Roman" w:cstheme="minorHAnsi"/>
+          <w:sz w:val="24"/>
+          <w:szCs w:val="24"/>
+          <w:lang w:eastAsia="pt-BR"/>
+        </w:rPr>
+        <w:t xml:space="preserve"> (</w:t>
+      </w:r>
+      <w:proofErr w:type="spellStart"/>
+      <w:r>
+        <w:rPr>
+          <w:rFonts w:eastAsia="Times New Roman" w:cstheme="minorHAnsi"/>
+          <w:i/>
+          <w:iCs/>
+          <w:sz w:val="24"/>
+          <w:szCs w:val="24"/>
+          <w:lang w:eastAsia="pt-BR"/>
+        </w:rPr>
+        <w:t>Add</w:t>
+      </w:r>
+      <w:proofErr w:type="spellEnd"/>
+      <w:r>
+        <w:rPr>
+          <w:rFonts w:eastAsia="Times New Roman" w:cstheme="minorHAnsi"/>
+          <w:i/>
+          <w:iCs/>
+          <w:sz w:val="24"/>
+          <w:szCs w:val="24"/>
+          <w:lang w:eastAsia="pt-BR"/>
+        </w:rPr>
+        <w:t xml:space="preserve"> New Server</w:t>
+      </w:r>
+      <w:r>
+        <w:rPr>
+          <w:rFonts w:eastAsia="Times New Roman" w:cstheme="minorHAnsi"/>
+          <w:sz w:val="24"/>
+          <w:szCs w:val="24"/>
+          <w:lang w:eastAsia="pt-BR"/>
+        </w:rPr>
+        <w:t>)</w:t>
+      </w:r>
+      <w:r>
+        <w:rPr>
+          <w:rFonts w:eastAsia="Times New Roman" w:cstheme="minorHAnsi"/>
+          <w:sz w:val="24"/>
+          <w:szCs w:val="24"/>
+          <w:lang w:eastAsia="pt-BR"/>
+        </w:rPr>
+        <w:t xml:space="preserve">. Aparecerá a janela abaixo. </w:t>
+      </w:r>
+    </w:p>
+    <w:p>
+      <w:pPr>
+        <w:jc w:val="both"/>
+        <w:rPr>
+          <w:rFonts w:eastAsia="Times New Roman" w:cstheme="minorHAnsi"/>
+          <w:sz w:val="24"/>
+          <w:szCs w:val="24"/>
+          <w:lang w:eastAsia="pt-BR"/>
+        </w:rPr>
+      </w:pPr>
+      <w:r>
+        <w:rPr>
           <w:noProof/>
-          <w:sz w:val="24"/>
-          <w:szCs w:val="24"/>
-          <w:lang w:eastAsia="pt-BR"/>
         </w:rPr>
         <w:lastRenderedPageBreak/>
         <w:drawing>
-          <wp:inline distT="0" distB="0" distL="0" distR="0">
-            <wp:extent cx="5400040" cy="3037840"/>
-            <wp:effectExtent l="0" t="0" r="0" b="0"/>
-            <wp:docPr id="8" name="Imagem 8"/>
+          <wp:inline distT="0" distB="0" distL="0" distR="0" wp14:anchorId="5AD67BE6" wp14:editId="2A8E0F91">
+            <wp:extent cx="5400040" cy="2924810"/>
+            <wp:effectExtent l="0" t="0" r="0" b="8890"/>
+            <wp:docPr id="14" name="Imagem 14"/>
             <wp:cNvGraphicFramePr>
               <a:graphicFrameLocks xmlns:a="http://schemas.openxmlformats.org/drawingml/2006/main" noChangeAspect="1"/>
             </wp:cNvGraphicFramePr>
@@ -5299,36 +5556,23 @@
               <a:graphicData uri="http://schemas.openxmlformats.org/drawingml/2006/picture">
                 <pic:pic xmlns:pic="http://schemas.openxmlformats.org/drawingml/2006/picture">
                   <pic:nvPicPr>
-                    <pic:cNvPr id="0" name="Picture 10"/>
-                    <pic:cNvPicPr>
-                      <a:picLocks noChangeAspect="1" noChangeArrowheads="1"/>
-                    </pic:cNvPicPr>
+                    <pic:cNvPr id="1" name=""/>
+                    <pic:cNvPicPr/>
                   </pic:nvPicPr>
                   <pic:blipFill>
-                    <a:blip r:embed="rId14">
-                      <a:extLst>
-                        <a:ext uri="{28A0092B-C50C-407E-A947-70E740481C1C}">
-                          <a14:useLocalDpi xmlns:a14="http://schemas.microsoft.com/office/drawing/2010/main" val="0"/>
-                        </a:ext>
-                      </a:extLst>
-                    </a:blip>
-                    <a:srcRect/>
+                    <a:blip r:embed="rId15"/>
                     <a:stretch>
                       <a:fillRect/>
                     </a:stretch>
                   </pic:blipFill>
-                  <pic:spPr bwMode="auto">
+                  <pic:spPr>
                     <a:xfrm>
                       <a:off x="0" y="0"/>
-                      <a:ext cx="5400040" cy="3037840"/>
+                      <a:ext cx="5400040" cy="2924810"/>
                     </a:xfrm>
                     <a:prstGeom prst="rect">
                       <a:avLst/>
                     </a:prstGeom>
-                    <a:noFill/>
-                    <a:ln>
-                      <a:noFill/>
-                    </a:ln>
                   </pic:spPr>
                 </pic:pic>
               </a:graphicData>
@@ -5347,19 +5591,722 @@
           <w:lang w:eastAsia="pt-BR"/>
         </w:rPr>
       </w:pPr>
-      <w:r>
-        <w:rPr>
-          <w:rFonts w:eastAsia="Times New Roman" w:cstheme="minorHAnsi"/>
+    </w:p>
+    <w:p>
+      <w:pPr>
+        <w:jc w:val="both"/>
+        <w:rPr>
+          <w:rFonts w:eastAsia="Times New Roman" w:cstheme="minorHAnsi"/>
+          <w:spacing w:val="-1"/>
+          <w:sz w:val="24"/>
+          <w:szCs w:val="24"/>
+          <w:lang w:eastAsia="pt-BR"/>
+        </w:rPr>
+      </w:pPr>
+      <w:r>
+        <w:rPr>
+          <w:rFonts w:eastAsia="Times New Roman" w:cstheme="minorHAnsi"/>
+          <w:spacing w:val="-1"/>
+          <w:sz w:val="24"/>
+          <w:szCs w:val="24"/>
+          <w:lang w:eastAsia="pt-BR"/>
+        </w:rPr>
+        <w:t xml:space="preserve">Para criar a </w:t>
+      </w:r>
+      <w:r>
+        <w:rPr>
+          <w:rFonts w:eastAsia="Times New Roman" w:cstheme="minorHAnsi"/>
+          <w:spacing w:val="-1"/>
+          <w:sz w:val="24"/>
+          <w:szCs w:val="24"/>
+          <w:lang w:eastAsia="pt-BR"/>
+        </w:rPr>
+        <w:t>conexão para acesso à instância do PostgreSQL</w:t>
+      </w:r>
+      <w:r>
+        <w:rPr>
+          <w:rFonts w:eastAsia="Times New Roman" w:cstheme="minorHAnsi"/>
+          <w:spacing w:val="-1"/>
+          <w:sz w:val="24"/>
+          <w:szCs w:val="24"/>
+          <w:lang w:eastAsia="pt-BR"/>
+        </w:rPr>
+        <w:t>, vamos informar</w:t>
+      </w:r>
+      <w:r>
+        <w:rPr>
+          <w:rFonts w:eastAsia="Times New Roman" w:cstheme="minorHAnsi"/>
+          <w:spacing w:val="-1"/>
+          <w:sz w:val="24"/>
+          <w:szCs w:val="24"/>
+          <w:lang w:eastAsia="pt-BR"/>
+        </w:rPr>
+        <w:t>:</w:t>
+      </w:r>
+    </w:p>
+    <w:p>
+      <w:pPr>
+        <w:jc w:val="both"/>
+        <w:rPr>
+          <w:rFonts w:eastAsia="Times New Roman" w:cstheme="minorHAnsi"/>
+          <w:spacing w:val="-1"/>
+          <w:sz w:val="24"/>
+          <w:szCs w:val="24"/>
+          <w:lang w:eastAsia="pt-BR"/>
+        </w:rPr>
+      </w:pPr>
+      <w:r>
+        <w:rPr>
+          <w:rFonts w:eastAsia="Times New Roman" w:cstheme="minorHAnsi"/>
+          <w:b/>
+          <w:bCs/>
+          <w:spacing w:val="-1"/>
+          <w:sz w:val="24"/>
+          <w:szCs w:val="24"/>
+          <w:lang w:eastAsia="pt-BR"/>
+        </w:rPr>
+        <w:t xml:space="preserve">Host </w:t>
+      </w:r>
+      <w:proofErr w:type="spellStart"/>
+      <w:r>
+        <w:rPr>
+          <w:rFonts w:eastAsia="Times New Roman" w:cstheme="minorHAnsi"/>
+          <w:b/>
+          <w:bCs/>
+          <w:spacing w:val="-1"/>
+          <w:sz w:val="24"/>
+          <w:szCs w:val="24"/>
+          <w:lang w:eastAsia="pt-BR"/>
+        </w:rPr>
+        <w:t>name</w:t>
+      </w:r>
+      <w:proofErr w:type="spellEnd"/>
+      <w:r>
+        <w:rPr>
+          <w:rFonts w:eastAsia="Times New Roman" w:cstheme="minorHAnsi"/>
+          <w:b/>
+          <w:bCs/>
+          <w:spacing w:val="-1"/>
+          <w:sz w:val="24"/>
+          <w:szCs w:val="24"/>
+          <w:lang w:eastAsia="pt-BR"/>
+        </w:rPr>
+        <w:t>/</w:t>
+      </w:r>
+      <w:proofErr w:type="spellStart"/>
+      <w:r>
+        <w:rPr>
+          <w:rFonts w:eastAsia="Times New Roman" w:cstheme="minorHAnsi"/>
+          <w:b/>
+          <w:bCs/>
+          <w:spacing w:val="-1"/>
+          <w:sz w:val="24"/>
+          <w:szCs w:val="24"/>
+          <w:lang w:eastAsia="pt-BR"/>
+        </w:rPr>
+        <w:t>address</w:t>
+      </w:r>
+      <w:proofErr w:type="spellEnd"/>
+      <w:r>
+        <w:rPr>
+          <w:rFonts w:eastAsia="Times New Roman" w:cstheme="minorHAnsi"/>
+          <w:spacing w:val="-1"/>
+          <w:sz w:val="24"/>
+          <w:szCs w:val="24"/>
+          <w:lang w:eastAsia="pt-BR"/>
+        </w:rPr>
+        <w:t xml:space="preserve">: </w:t>
+      </w:r>
+      <w:proofErr w:type="spellStart"/>
+      <w:r>
+        <w:rPr>
+          <w:rFonts w:eastAsia="Times New Roman" w:cstheme="minorHAnsi"/>
+          <w:spacing w:val="-1"/>
+          <w:sz w:val="24"/>
+          <w:szCs w:val="24"/>
+          <w:lang w:eastAsia="pt-BR"/>
+        </w:rPr>
+        <w:t>srv-bd-postgresql</w:t>
+      </w:r>
+      <w:proofErr w:type="spellEnd"/>
+    </w:p>
+    <w:p>
+      <w:pPr>
+        <w:jc w:val="both"/>
+        <w:rPr>
+          <w:rFonts w:eastAsia="Times New Roman" w:cstheme="minorHAnsi"/>
+          <w:spacing w:val="-1"/>
+          <w:sz w:val="24"/>
+          <w:szCs w:val="24"/>
+          <w:lang w:eastAsia="pt-BR"/>
+        </w:rPr>
+      </w:pPr>
+      <w:r>
+        <w:rPr>
+          <w:rFonts w:eastAsia="Times New Roman" w:cstheme="minorHAnsi"/>
+          <w:spacing w:val="-1"/>
+          <w:sz w:val="24"/>
+          <w:szCs w:val="24"/>
+          <w:lang w:eastAsia="pt-BR"/>
+        </w:rPr>
+        <w:t xml:space="preserve">- </w:t>
+      </w:r>
+      <w:r>
+        <w:rPr>
+          <w:rFonts w:eastAsia="Times New Roman" w:cstheme="minorHAnsi"/>
+          <w:spacing w:val="-1"/>
+          <w:sz w:val="24"/>
+          <w:szCs w:val="24"/>
+          <w:lang w:eastAsia="pt-BR"/>
+        </w:rPr>
+        <w:t xml:space="preserve">Esse é o nome do serviço PostgreSQL que </w:t>
+      </w:r>
+      <w:r>
+        <w:rPr>
+          <w:rFonts w:eastAsia="Times New Roman" w:cstheme="minorHAnsi"/>
+          <w:spacing w:val="-1"/>
+          <w:sz w:val="24"/>
+          <w:szCs w:val="24"/>
+          <w:lang w:eastAsia="pt-BR"/>
+        </w:rPr>
+        <w:t xml:space="preserve">definimos no nosso </w:t>
+      </w:r>
+      <w:proofErr w:type="spellStart"/>
+      <w:r>
+        <w:rPr>
+          <w:rFonts w:eastAsia="Times New Roman" w:cstheme="minorHAnsi"/>
+          <w:spacing w:val="-1"/>
+          <w:sz w:val="24"/>
+          <w:szCs w:val="24"/>
+          <w:lang w:eastAsia="pt-BR"/>
+        </w:rPr>
+        <w:t>docker-compose.yml</w:t>
+      </w:r>
+      <w:proofErr w:type="spellEnd"/>
+      <w:r>
+        <w:rPr>
+          <w:rFonts w:eastAsia="Times New Roman" w:cstheme="minorHAnsi"/>
+          <w:spacing w:val="-1"/>
+          <w:sz w:val="24"/>
+          <w:szCs w:val="24"/>
+          <w:lang w:eastAsia="pt-BR"/>
+        </w:rPr>
+        <w:t>.</w:t>
+      </w:r>
+    </w:p>
+    <w:p>
+      <w:pPr>
+        <w:jc w:val="both"/>
+        <w:rPr>
+          <w:rFonts w:eastAsia="Times New Roman" w:cstheme="minorHAnsi"/>
+          <w:spacing w:val="-1"/>
+          <w:sz w:val="24"/>
+          <w:szCs w:val="24"/>
+          <w:lang w:eastAsia="pt-BR"/>
+        </w:rPr>
+      </w:pPr>
+      <w:proofErr w:type="spellStart"/>
+      <w:r>
+        <w:rPr>
+          <w:rFonts w:eastAsia="Times New Roman" w:cstheme="minorHAnsi"/>
+          <w:b/>
+          <w:bCs/>
+          <w:spacing w:val="-1"/>
+          <w:sz w:val="24"/>
+          <w:szCs w:val="24"/>
+          <w:lang w:eastAsia="pt-BR"/>
+        </w:rPr>
+        <w:t>Port</w:t>
+      </w:r>
+      <w:proofErr w:type="spellEnd"/>
+      <w:r>
+        <w:rPr>
+          <w:rFonts w:eastAsia="Times New Roman" w:cstheme="minorHAnsi"/>
+          <w:spacing w:val="-1"/>
+          <w:sz w:val="24"/>
+          <w:szCs w:val="24"/>
+          <w:lang w:eastAsia="pt-BR"/>
+        </w:rPr>
+        <w:t>: 5432</w:t>
+      </w:r>
+    </w:p>
+    <w:p>
+      <w:pPr>
+        <w:jc w:val="both"/>
+        <w:rPr>
+          <w:rFonts w:eastAsia="Times New Roman" w:cstheme="minorHAnsi"/>
+          <w:spacing w:val="-1"/>
+          <w:sz w:val="24"/>
+          <w:szCs w:val="24"/>
+          <w:lang w:eastAsia="pt-BR"/>
+        </w:rPr>
+      </w:pPr>
+      <w:r>
+        <w:rPr>
+          <w:rFonts w:eastAsia="Times New Roman" w:cstheme="minorHAnsi"/>
+          <w:spacing w:val="-1"/>
+          <w:sz w:val="24"/>
+          <w:szCs w:val="24"/>
+          <w:lang w:eastAsia="pt-BR"/>
+        </w:rPr>
+        <w:t xml:space="preserve">- </w:t>
+      </w:r>
+      <w:r>
+        <w:rPr>
+          <w:rFonts w:eastAsia="Times New Roman" w:cstheme="minorHAnsi"/>
+          <w:spacing w:val="-1"/>
+          <w:sz w:val="24"/>
+          <w:szCs w:val="24"/>
+          <w:lang w:eastAsia="pt-BR"/>
+        </w:rPr>
+        <w:t xml:space="preserve">Essa é a porta padrão </w:t>
+      </w:r>
+      <w:r>
+        <w:rPr>
+          <w:rFonts w:eastAsia="Times New Roman" w:cstheme="minorHAnsi"/>
+          <w:spacing w:val="-1"/>
+          <w:sz w:val="24"/>
+          <w:szCs w:val="24"/>
+          <w:lang w:eastAsia="pt-BR"/>
+        </w:rPr>
+        <w:t>de acesso ao container</w:t>
+      </w:r>
+      <w:r>
+        <w:rPr>
+          <w:rFonts w:eastAsia="Times New Roman" w:cstheme="minorHAnsi"/>
+          <w:spacing w:val="-1"/>
+          <w:sz w:val="24"/>
+          <w:szCs w:val="24"/>
+          <w:lang w:eastAsia="pt-BR"/>
+        </w:rPr>
+        <w:t xml:space="preserve">. </w:t>
+      </w:r>
+      <w:r>
+        <w:rPr>
+          <w:rFonts w:eastAsia="Times New Roman" w:cstheme="minorHAnsi"/>
+          <w:spacing w:val="-1"/>
+          <w:sz w:val="24"/>
+          <w:szCs w:val="24"/>
+          <w:lang w:eastAsia="pt-BR"/>
+        </w:rPr>
+        <w:t>Porta d</w:t>
+      </w:r>
+      <w:r>
+        <w:rPr>
+          <w:rFonts w:eastAsia="Times New Roman" w:cstheme="minorHAnsi"/>
+          <w:spacing w:val="-1"/>
+          <w:sz w:val="24"/>
+          <w:szCs w:val="24"/>
+          <w:lang w:eastAsia="pt-BR"/>
+        </w:rPr>
+        <w:t xml:space="preserve">isponível </w:t>
+      </w:r>
+      <w:r>
+        <w:rPr>
+          <w:rFonts w:eastAsia="Times New Roman" w:cstheme="minorHAnsi"/>
+          <w:spacing w:val="-1"/>
+          <w:sz w:val="24"/>
+          <w:szCs w:val="24"/>
+          <w:lang w:eastAsia="pt-BR"/>
+        </w:rPr>
+        <w:t>na</w:t>
+      </w:r>
+      <w:r>
+        <w:rPr>
+          <w:rFonts w:eastAsia="Times New Roman" w:cstheme="minorHAnsi"/>
+          <w:spacing w:val="-1"/>
+          <w:sz w:val="24"/>
+          <w:szCs w:val="24"/>
+          <w:lang w:eastAsia="pt-BR"/>
+        </w:rPr>
+        <w:t xml:space="preserve"> rede </w:t>
+      </w:r>
+      <w:proofErr w:type="spellStart"/>
+      <w:r>
+        <w:rPr>
+          <w:rFonts w:eastAsia="Times New Roman" w:cstheme="minorHAnsi"/>
+          <w:spacing w:val="-1"/>
+          <w:sz w:val="24"/>
+          <w:szCs w:val="24"/>
+          <w:lang w:eastAsia="pt-BR"/>
+        </w:rPr>
+        <w:t>srv</w:t>
+      </w:r>
+      <w:proofErr w:type="spellEnd"/>
+      <w:r>
+        <w:rPr>
+          <w:rFonts w:eastAsia="Times New Roman" w:cstheme="minorHAnsi"/>
+          <w:spacing w:val="-1"/>
+          <w:sz w:val="24"/>
+          <w:szCs w:val="24"/>
+          <w:lang w:eastAsia="pt-BR"/>
+        </w:rPr>
+        <w:t>-</w:t>
+      </w:r>
+      <w:proofErr w:type="spellStart"/>
+      <w:r>
+        <w:rPr>
+          <w:rFonts w:eastAsia="Times New Roman" w:cstheme="minorHAnsi"/>
+          <w:spacing w:val="-1"/>
+          <w:sz w:val="24"/>
+          <w:szCs w:val="24"/>
+          <w:lang w:eastAsia="pt-BR"/>
+        </w:rPr>
+        <w:t>postgres</w:t>
+      </w:r>
+      <w:proofErr w:type="spellEnd"/>
+      <w:r>
+        <w:rPr>
+          <w:rFonts w:eastAsia="Times New Roman" w:cstheme="minorHAnsi"/>
+          <w:spacing w:val="-1"/>
+          <w:sz w:val="24"/>
+          <w:szCs w:val="24"/>
+          <w:lang w:eastAsia="pt-BR"/>
+        </w:rPr>
+        <w:t>-network</w:t>
+      </w:r>
+      <w:r>
+        <w:rPr>
+          <w:rFonts w:eastAsia="Times New Roman" w:cstheme="minorHAnsi"/>
+          <w:spacing w:val="-1"/>
+          <w:sz w:val="24"/>
+          <w:szCs w:val="24"/>
+          <w:lang w:eastAsia="pt-BR"/>
+        </w:rPr>
+        <w:t xml:space="preserve">, e definido no nosso </w:t>
+      </w:r>
+      <w:proofErr w:type="spellStart"/>
+      <w:r>
+        <w:rPr>
+          <w:rFonts w:eastAsia="Times New Roman" w:cstheme="minorHAnsi"/>
+          <w:spacing w:val="-1"/>
+          <w:sz w:val="24"/>
+          <w:szCs w:val="24"/>
+          <w:lang w:eastAsia="pt-BR"/>
+        </w:rPr>
+        <w:t>docker-compose.yml</w:t>
+      </w:r>
+      <w:proofErr w:type="spellEnd"/>
+      <w:r>
+        <w:rPr>
+          <w:rFonts w:eastAsia="Times New Roman" w:cstheme="minorHAnsi"/>
+          <w:spacing w:val="-1"/>
+          <w:sz w:val="24"/>
+          <w:szCs w:val="24"/>
+          <w:lang w:eastAsia="pt-BR"/>
+        </w:rPr>
+        <w:t>.</w:t>
+      </w:r>
+    </w:p>
+    <w:p>
+      <w:pPr>
+        <w:jc w:val="both"/>
+        <w:rPr>
+          <w:rFonts w:eastAsia="Times New Roman" w:cstheme="minorHAnsi"/>
+          <w:spacing w:val="-1"/>
+          <w:sz w:val="24"/>
+          <w:szCs w:val="24"/>
+          <w:lang w:eastAsia="pt-BR"/>
+        </w:rPr>
+      </w:pPr>
+      <w:proofErr w:type="spellStart"/>
+      <w:r>
+        <w:rPr>
+          <w:rFonts w:eastAsia="Times New Roman" w:cstheme="minorHAnsi"/>
+          <w:b/>
+          <w:bCs/>
+          <w:spacing w:val="-1"/>
+          <w:sz w:val="24"/>
+          <w:szCs w:val="24"/>
+          <w:lang w:eastAsia="pt-BR"/>
+        </w:rPr>
+        <w:t>Username</w:t>
+      </w:r>
+      <w:proofErr w:type="spellEnd"/>
+      <w:r>
+        <w:rPr>
+          <w:rFonts w:eastAsia="Times New Roman" w:cstheme="minorHAnsi"/>
+          <w:spacing w:val="-1"/>
+          <w:sz w:val="24"/>
+          <w:szCs w:val="24"/>
+          <w:lang w:eastAsia="pt-BR"/>
+        </w:rPr>
+        <w:t xml:space="preserve">: </w:t>
+      </w:r>
+      <w:proofErr w:type="spellStart"/>
+      <w:r>
+        <w:rPr>
+          <w:rFonts w:eastAsia="Times New Roman" w:cstheme="minorHAnsi"/>
+          <w:spacing w:val="-1"/>
+          <w:sz w:val="24"/>
+          <w:szCs w:val="24"/>
+          <w:lang w:eastAsia="pt-BR"/>
+        </w:rPr>
+        <w:t>postgres</w:t>
+      </w:r>
+      <w:proofErr w:type="spellEnd"/>
+    </w:p>
+    <w:p>
+      <w:pPr>
+        <w:jc w:val="both"/>
+        <w:rPr>
+          <w:rFonts w:eastAsia="Times New Roman" w:cstheme="minorHAnsi"/>
+          <w:spacing w:val="-1"/>
+          <w:sz w:val="24"/>
+          <w:szCs w:val="24"/>
+          <w:lang w:eastAsia="pt-BR"/>
+        </w:rPr>
+      </w:pPr>
+      <w:r>
+        <w:rPr>
+          <w:rFonts w:eastAsia="Times New Roman" w:cstheme="minorHAnsi"/>
+          <w:spacing w:val="-1"/>
+          <w:sz w:val="24"/>
+          <w:szCs w:val="24"/>
+          <w:lang w:eastAsia="pt-BR"/>
+        </w:rPr>
+        <w:t xml:space="preserve">- Valor padrão definido </w:t>
+      </w:r>
+      <w:r>
+        <w:rPr>
+          <w:rFonts w:eastAsia="Times New Roman" w:cstheme="minorHAnsi"/>
+          <w:spacing w:val="-1"/>
+          <w:sz w:val="24"/>
+          <w:szCs w:val="24"/>
+          <w:lang w:eastAsia="pt-BR"/>
+        </w:rPr>
+        <w:t xml:space="preserve">no </w:t>
+      </w:r>
+      <w:r>
+        <w:rPr>
+          <w:rFonts w:eastAsia="Times New Roman" w:cstheme="minorHAnsi"/>
+          <w:spacing w:val="-1"/>
+          <w:sz w:val="24"/>
+          <w:szCs w:val="24"/>
+          <w:lang w:eastAsia="pt-BR"/>
+        </w:rPr>
+        <w:t xml:space="preserve">nosso </w:t>
+      </w:r>
+      <w:proofErr w:type="spellStart"/>
+      <w:r>
+        <w:rPr>
+          <w:rFonts w:eastAsia="Times New Roman" w:cstheme="minorHAnsi"/>
+          <w:spacing w:val="-1"/>
+          <w:sz w:val="24"/>
+          <w:szCs w:val="24"/>
+          <w:lang w:eastAsia="pt-BR"/>
+        </w:rPr>
+        <w:t>docker-compose.yml</w:t>
+      </w:r>
+      <w:proofErr w:type="spellEnd"/>
+      <w:r>
+        <w:rPr>
+          <w:rFonts w:eastAsia="Times New Roman" w:cstheme="minorHAnsi"/>
+          <w:spacing w:val="-1"/>
+          <w:sz w:val="24"/>
+          <w:szCs w:val="24"/>
+          <w:lang w:eastAsia="pt-BR"/>
+        </w:rPr>
+        <w:t>.</w:t>
+      </w:r>
+    </w:p>
+    <w:p>
+      <w:pPr>
+        <w:jc w:val="both"/>
+        <w:rPr>
+          <w:rFonts w:eastAsia="Times New Roman" w:cstheme="minorHAnsi"/>
+          <w:spacing w:val="-1"/>
+          <w:sz w:val="24"/>
+          <w:szCs w:val="24"/>
+          <w:lang w:eastAsia="pt-BR"/>
+        </w:rPr>
+      </w:pPr>
+      <w:proofErr w:type="spellStart"/>
+      <w:r>
+        <w:rPr>
+          <w:rFonts w:eastAsia="Times New Roman" w:cstheme="minorHAnsi"/>
+          <w:b/>
+          <w:bCs/>
+          <w:spacing w:val="-1"/>
+          <w:sz w:val="24"/>
+          <w:szCs w:val="24"/>
+          <w:lang w:eastAsia="pt-BR"/>
+        </w:rPr>
+        <w:t>Password</w:t>
+      </w:r>
+      <w:proofErr w:type="spellEnd"/>
+      <w:r>
+        <w:rPr>
+          <w:rFonts w:eastAsia="Times New Roman" w:cstheme="minorHAnsi"/>
+          <w:spacing w:val="-1"/>
+          <w:sz w:val="24"/>
+          <w:szCs w:val="24"/>
+          <w:lang w:eastAsia="pt-BR"/>
+        </w:rPr>
+        <w:t xml:space="preserve">: </w:t>
+      </w:r>
+      <w:r>
+        <w:rPr>
+          <w:rFonts w:eastAsia="Times New Roman" w:cstheme="minorHAnsi"/>
+          <w:spacing w:val="-1"/>
+          <w:sz w:val="24"/>
+          <w:szCs w:val="24"/>
+          <w:lang w:eastAsia="pt-BR"/>
+        </w:rPr>
+        <w:t>curso</w:t>
+      </w:r>
+    </w:p>
+    <w:p>
+      <w:pPr>
+        <w:jc w:val="both"/>
+        <w:rPr>
+          <w:rFonts w:eastAsia="Times New Roman" w:cstheme="minorHAnsi"/>
+          <w:spacing w:val="-1"/>
+          <w:sz w:val="24"/>
+          <w:szCs w:val="24"/>
+          <w:lang w:eastAsia="pt-BR"/>
+        </w:rPr>
+      </w:pPr>
+      <w:r>
+        <w:rPr>
+          <w:rFonts w:eastAsia="Times New Roman" w:cstheme="minorHAnsi"/>
+          <w:spacing w:val="-1"/>
+          <w:sz w:val="24"/>
+          <w:szCs w:val="24"/>
+          <w:lang w:eastAsia="pt-BR"/>
+        </w:rPr>
+        <w:t xml:space="preserve">- </w:t>
+      </w:r>
+      <w:r>
+        <w:rPr>
+          <w:rFonts w:eastAsia="Times New Roman" w:cstheme="minorHAnsi"/>
+          <w:spacing w:val="-1"/>
+          <w:sz w:val="24"/>
+          <w:szCs w:val="24"/>
+          <w:lang w:eastAsia="pt-BR"/>
+        </w:rPr>
+        <w:t xml:space="preserve">Valor padrão definido no nosso </w:t>
+      </w:r>
+      <w:proofErr w:type="spellStart"/>
+      <w:r>
+        <w:rPr>
+          <w:rFonts w:eastAsia="Times New Roman" w:cstheme="minorHAnsi"/>
+          <w:spacing w:val="-1"/>
+          <w:sz w:val="24"/>
+          <w:szCs w:val="24"/>
+          <w:lang w:eastAsia="pt-BR"/>
+        </w:rPr>
+        <w:t>docker-compose.yml</w:t>
+      </w:r>
+      <w:proofErr w:type="spellEnd"/>
+      <w:r>
+        <w:rPr>
+          <w:rFonts w:eastAsia="Times New Roman" w:cstheme="minorHAnsi"/>
+          <w:spacing w:val="-1"/>
+          <w:sz w:val="24"/>
+          <w:szCs w:val="24"/>
+          <w:lang w:eastAsia="pt-BR"/>
+        </w:rPr>
+        <w:t>.</w:t>
+      </w:r>
+    </w:p>
+    <w:p>
+      <w:pPr>
+        <w:jc w:val="both"/>
+        <w:rPr>
+          <w:rFonts w:eastAsia="Times New Roman" w:cstheme="minorHAnsi"/>
+          <w:spacing w:val="-1"/>
+          <w:sz w:val="24"/>
+          <w:szCs w:val="24"/>
+          <w:lang w:eastAsia="pt-BR"/>
+        </w:rPr>
+      </w:pPr>
+    </w:p>
+    <w:p>
+      <w:pPr>
+        <w:jc w:val="both"/>
+        <w:rPr>
+          <w:rFonts w:eastAsia="Times New Roman" w:cstheme="minorHAnsi"/>
+          <w:spacing w:val="-1"/>
+          <w:sz w:val="24"/>
+          <w:szCs w:val="24"/>
+          <w:lang w:eastAsia="pt-BR"/>
+        </w:rPr>
+      </w:pPr>
+      <w:r>
+        <w:rPr>
+          <w:rFonts w:eastAsia="Times New Roman" w:cstheme="minorHAnsi"/>
+          <w:spacing w:val="-1"/>
+          <w:sz w:val="24"/>
+          <w:szCs w:val="24"/>
+          <w:lang w:eastAsia="pt-BR"/>
+        </w:rPr>
+        <w:t xml:space="preserve">Feito isso, </w:t>
+      </w:r>
+      <w:r>
+        <w:rPr>
+          <w:rFonts w:eastAsia="Times New Roman" w:cstheme="minorHAnsi"/>
+          <w:spacing w:val="-1"/>
+          <w:sz w:val="24"/>
+          <w:szCs w:val="24"/>
+          <w:lang w:eastAsia="pt-BR"/>
+        </w:rPr>
+        <w:t xml:space="preserve">já podemos ver, na figura abaixo, que o </w:t>
+      </w:r>
+      <w:proofErr w:type="spellStart"/>
+      <w:r>
+        <w:rPr>
+          <w:rFonts w:eastAsia="Times New Roman" w:cstheme="minorHAnsi"/>
+          <w:spacing w:val="-1"/>
+          <w:sz w:val="24"/>
+          <w:szCs w:val="24"/>
+          <w:lang w:eastAsia="pt-BR"/>
+        </w:rPr>
+        <w:t>PGAdmin</w:t>
+      </w:r>
+      <w:proofErr w:type="spellEnd"/>
+      <w:r>
+        <w:rPr>
+          <w:rFonts w:eastAsia="Times New Roman" w:cstheme="minorHAnsi"/>
+          <w:spacing w:val="-1"/>
+          <w:sz w:val="24"/>
+          <w:szCs w:val="24"/>
+          <w:lang w:eastAsia="pt-BR"/>
+        </w:rPr>
+        <w:t xml:space="preserve"> 4 acessa o banco de dados PostgreSQL</w:t>
+      </w:r>
+      <w:r>
+        <w:rPr>
+          <w:rFonts w:eastAsia="Times New Roman" w:cstheme="minorHAnsi"/>
+          <w:spacing w:val="-1"/>
+          <w:sz w:val="24"/>
+          <w:szCs w:val="24"/>
+          <w:lang w:eastAsia="pt-BR"/>
+        </w:rPr>
+        <w:t>.</w:t>
+      </w:r>
+    </w:p>
+    <w:p>
+      <w:pPr>
+        <w:jc w:val="both"/>
+        <w:rPr>
+          <w:rFonts w:eastAsia="Times New Roman" w:cstheme="minorHAnsi"/>
+          <w:spacing w:val="-1"/>
+          <w:sz w:val="24"/>
+          <w:szCs w:val="24"/>
+          <w:lang w:eastAsia="pt-BR"/>
+        </w:rPr>
+      </w:pPr>
+      <w:r>
+        <w:rPr>
           <w:noProof/>
-          <w:sz w:val="24"/>
-          <w:szCs w:val="24"/>
-          <w:lang w:eastAsia="pt-BR"/>
-        </w:rPr>
+        </w:rPr>
+        <w:lastRenderedPageBreak/>
         <w:drawing>
-          <wp:inline distT="0" distB="0" distL="0" distR="0">
-            <wp:extent cx="5400040" cy="3037840"/>
-            <wp:effectExtent l="0" t="0" r="0" b="0"/>
-            <wp:docPr id="7" name="Imagem 7"/>
+          <wp:inline distT="0" distB="0" distL="0" distR="0" wp14:anchorId="062B7EFA" wp14:editId="2138DA1A">
+            <wp:extent cx="5400040" cy="2924810"/>
+            <wp:effectExtent l="0" t="0" r="0" b="8890"/>
+            <wp:docPr id="16" name="Imagem 16"/>
             <wp:cNvGraphicFramePr>
               <a:graphicFrameLocks xmlns:a="http://schemas.openxmlformats.org/drawingml/2006/main" noChangeAspect="1"/>
             </wp:cNvGraphicFramePr>
@@ -5367,36 +6314,23 @@
               <a:graphicData uri="http://schemas.openxmlformats.org/drawingml/2006/picture">
                 <pic:pic xmlns:pic="http://schemas.openxmlformats.org/drawingml/2006/picture">
                   <pic:nvPicPr>
-                    <pic:cNvPr id="0" name="Picture 11"/>
-                    <pic:cNvPicPr>
-                      <a:picLocks noChangeAspect="1" noChangeArrowheads="1"/>
-                    </pic:cNvPicPr>
+                    <pic:cNvPr id="1" name=""/>
+                    <pic:cNvPicPr/>
                   </pic:nvPicPr>
                   <pic:blipFill>
-                    <a:blip r:embed="rId15" cstate="print">
-                      <a:extLst>
-                        <a:ext uri="{28A0092B-C50C-407E-A947-70E740481C1C}">
-                          <a14:useLocalDpi xmlns:a14="http://schemas.microsoft.com/office/drawing/2010/main" val="0"/>
-                        </a:ext>
-                      </a:extLst>
-                    </a:blip>
-                    <a:srcRect/>
+                    <a:blip r:embed="rId16"/>
                     <a:stretch>
                       <a:fillRect/>
                     </a:stretch>
                   </pic:blipFill>
-                  <pic:spPr bwMode="auto">
+                  <pic:spPr>
                     <a:xfrm>
                       <a:off x="0" y="0"/>
-                      <a:ext cx="5400040" cy="3037840"/>
+                      <a:ext cx="5400040" cy="2924810"/>
                     </a:xfrm>
                     <a:prstGeom prst="rect">
                       <a:avLst/>
                     </a:prstGeom>
-                    <a:noFill/>
-                    <a:ln>
-                      <a:noFill/>
-                    </a:ln>
                   </pic:spPr>
                 </pic:pic>
               </a:graphicData>
@@ -5410,1081 +6344,37 @@
         <w:jc w:val="both"/>
         <w:rPr>
           <w:rFonts w:eastAsia="Times New Roman" w:cstheme="minorHAnsi"/>
-          <w:spacing w:val="-1"/>
-          <w:sz w:val="24"/>
-          <w:szCs w:val="24"/>
-          <w:lang w:eastAsia="pt-BR"/>
-        </w:rPr>
-      </w:pPr>
-      <w:r>
-        <w:rPr>
-          <w:rFonts w:eastAsia="Times New Roman" w:cstheme="minorHAnsi"/>
-          <w:spacing w:val="-1"/>
-          <w:sz w:val="24"/>
-          <w:szCs w:val="24"/>
-          <w:lang w:eastAsia="pt-BR"/>
-        </w:rPr>
-        <w:t>Fornecendo as credenciais de acesso que estavam no arquivo </w:t>
-      </w:r>
-      <w:proofErr w:type="spellStart"/>
-      <w:r>
-        <w:rPr>
-          <w:rFonts w:eastAsia="Times New Roman" w:cstheme="minorHAnsi"/>
-          <w:spacing w:val="-1"/>
-          <w:sz w:val="24"/>
-          <w:szCs w:val="24"/>
-          <w:lang w:eastAsia="pt-BR"/>
-        </w:rPr>
-        <w:t>docker-compose.yml</w:t>
-      </w:r>
-      <w:proofErr w:type="spellEnd"/>
-      <w:r>
-        <w:rPr>
-          <w:rFonts w:eastAsia="Times New Roman" w:cstheme="minorHAnsi"/>
-          <w:spacing w:val="-1"/>
-          <w:sz w:val="24"/>
-          <w:szCs w:val="24"/>
-          <w:lang w:eastAsia="pt-BR"/>
-        </w:rPr>
-        <w:t> aparecerá então o painel de gerenciamento do </w:t>
-      </w:r>
-      <w:proofErr w:type="spellStart"/>
-      <w:r>
-        <w:rPr>
-          <w:rFonts w:eastAsia="Times New Roman" w:cstheme="minorHAnsi"/>
-          <w:spacing w:val="-1"/>
-          <w:sz w:val="24"/>
-          <w:szCs w:val="24"/>
-          <w:lang w:eastAsia="pt-BR"/>
-        </w:rPr>
-        <w:t>pgAdmin</w:t>
-      </w:r>
-      <w:proofErr w:type="spellEnd"/>
-      <w:r>
-        <w:rPr>
-          <w:rFonts w:eastAsia="Times New Roman" w:cstheme="minorHAnsi"/>
-          <w:spacing w:val="-1"/>
-          <w:sz w:val="24"/>
-          <w:szCs w:val="24"/>
-          <w:lang w:eastAsia="pt-BR"/>
-        </w:rPr>
-        <w:t xml:space="preserve"> 4:</w:t>
-      </w:r>
-    </w:p>
-    <w:p>
-      <w:pPr>
-        <w:jc w:val="both"/>
-        <w:rPr>
-          <w:rFonts w:eastAsia="Times New Roman" w:cstheme="minorHAnsi"/>
-          <w:sz w:val="24"/>
-          <w:szCs w:val="24"/>
-          <w:lang w:eastAsia="pt-BR"/>
-        </w:rPr>
-      </w:pPr>
-      <w:r>
-        <w:rPr>
-          <w:rFonts w:eastAsia="Times New Roman" w:cstheme="minorHAnsi"/>
-          <w:noProof/>
-          <w:sz w:val="24"/>
-          <w:szCs w:val="24"/>
-          <w:lang w:eastAsia="pt-BR"/>
-        </w:rPr>
-        <w:lastRenderedPageBreak/>
-        <w:drawing>
-          <wp:inline distT="0" distB="0" distL="0" distR="0">
-            <wp:extent cx="5400040" cy="3037840"/>
-            <wp:effectExtent l="0" t="0" r="0" b="0"/>
-            <wp:docPr id="6" name="Imagem 6"/>
-            <wp:cNvGraphicFramePr>
-              <a:graphicFrameLocks xmlns:a="http://schemas.openxmlformats.org/drawingml/2006/main" noChangeAspect="1"/>
-            </wp:cNvGraphicFramePr>
-            <a:graphic xmlns:a="http://schemas.openxmlformats.org/drawingml/2006/main">
-              <a:graphicData uri="http://schemas.openxmlformats.org/drawingml/2006/picture">
-                <pic:pic xmlns:pic="http://schemas.openxmlformats.org/drawingml/2006/picture">
-                  <pic:nvPicPr>
-                    <pic:cNvPr id="0" name="Picture 12"/>
-                    <pic:cNvPicPr>
-                      <a:picLocks noChangeAspect="1" noChangeArrowheads="1"/>
-                    </pic:cNvPicPr>
-                  </pic:nvPicPr>
-                  <pic:blipFill>
-                    <a:blip r:embed="rId16">
-                      <a:extLst>
-                        <a:ext uri="{28A0092B-C50C-407E-A947-70E740481C1C}">
-                          <a14:useLocalDpi xmlns:a14="http://schemas.microsoft.com/office/drawing/2010/main" val="0"/>
-                        </a:ext>
-                      </a:extLst>
-                    </a:blip>
-                    <a:srcRect/>
-                    <a:stretch>
-                      <a:fillRect/>
-                    </a:stretch>
-                  </pic:blipFill>
-                  <pic:spPr bwMode="auto">
-                    <a:xfrm>
-                      <a:off x="0" y="0"/>
-                      <a:ext cx="5400040" cy="3037840"/>
-                    </a:xfrm>
-                    <a:prstGeom prst="rect">
-                      <a:avLst/>
-                    </a:prstGeom>
-                    <a:noFill/>
-                    <a:ln>
-                      <a:noFill/>
-                    </a:ln>
-                  </pic:spPr>
-                </pic:pic>
-              </a:graphicData>
-            </a:graphic>
-          </wp:inline>
-        </w:drawing>
-      </w:r>
-    </w:p>
-    <w:p>
-      <w:pPr>
-        <w:jc w:val="both"/>
-        <w:rPr>
-          <w:rFonts w:eastAsia="Times New Roman" w:cstheme="minorHAnsi"/>
-          <w:sz w:val="24"/>
-          <w:szCs w:val="24"/>
-          <w:lang w:eastAsia="pt-BR"/>
-        </w:rPr>
-      </w:pPr>
-      <w:r>
-        <w:rPr>
-          <w:rFonts w:eastAsia="Times New Roman" w:cstheme="minorHAnsi"/>
-          <w:noProof/>
-          <w:sz w:val="24"/>
-          <w:szCs w:val="24"/>
-          <w:lang w:eastAsia="pt-BR"/>
-        </w:rPr>
-        <w:drawing>
-          <wp:inline distT="0" distB="0" distL="0" distR="0">
-            <wp:extent cx="5400040" cy="3037840"/>
-            <wp:effectExtent l="0" t="0" r="0" b="0"/>
-            <wp:docPr id="5" name="Imagem 5"/>
-            <wp:cNvGraphicFramePr>
-              <a:graphicFrameLocks xmlns:a="http://schemas.openxmlformats.org/drawingml/2006/main" noChangeAspect="1"/>
-            </wp:cNvGraphicFramePr>
-            <a:graphic xmlns:a="http://schemas.openxmlformats.org/drawingml/2006/main">
-              <a:graphicData uri="http://schemas.openxmlformats.org/drawingml/2006/picture">
-                <pic:pic xmlns:pic="http://schemas.openxmlformats.org/drawingml/2006/picture">
-                  <pic:nvPicPr>
-                    <pic:cNvPr id="0" name="Picture 13"/>
-                    <pic:cNvPicPr>
-                      <a:picLocks noChangeAspect="1" noChangeArrowheads="1"/>
-                    </pic:cNvPicPr>
-                  </pic:nvPicPr>
-                  <pic:blipFill>
-                    <a:blip r:embed="rId17" cstate="print">
-                      <a:extLst>
-                        <a:ext uri="{28A0092B-C50C-407E-A947-70E740481C1C}">
-                          <a14:useLocalDpi xmlns:a14="http://schemas.microsoft.com/office/drawing/2010/main" val="0"/>
-                        </a:ext>
-                      </a:extLst>
-                    </a:blip>
-                    <a:srcRect/>
-                    <a:stretch>
-                      <a:fillRect/>
-                    </a:stretch>
-                  </pic:blipFill>
-                  <pic:spPr bwMode="auto">
-                    <a:xfrm>
-                      <a:off x="0" y="0"/>
-                      <a:ext cx="5400040" cy="3037840"/>
-                    </a:xfrm>
-                    <a:prstGeom prst="rect">
-                      <a:avLst/>
-                    </a:prstGeom>
-                    <a:noFill/>
-                    <a:ln>
-                      <a:noFill/>
-                    </a:ln>
-                  </pic:spPr>
-                </pic:pic>
-              </a:graphicData>
-            </a:graphic>
-          </wp:inline>
-        </w:drawing>
-      </w:r>
-    </w:p>
-    <w:p>
-      <w:pPr>
-        <w:jc w:val="both"/>
-        <w:rPr>
-          <w:rFonts w:eastAsia="Times New Roman" w:cstheme="minorHAnsi"/>
-          <w:spacing w:val="-1"/>
-          <w:sz w:val="24"/>
-          <w:szCs w:val="24"/>
-          <w:lang w:eastAsia="pt-BR"/>
-        </w:rPr>
-      </w:pPr>
-      <w:r>
-        <w:rPr>
-          <w:rFonts w:eastAsia="Times New Roman" w:cstheme="minorHAnsi"/>
-          <w:spacing w:val="-1"/>
-          <w:sz w:val="24"/>
-          <w:szCs w:val="24"/>
-          <w:lang w:eastAsia="pt-BR"/>
-        </w:rPr>
-        <w:t>Ao criar a conexão para acesso à instância do PostgreSQL levar em conta as seguintes considerações:</w:t>
-      </w:r>
-    </w:p>
-    <w:p>
-      <w:pPr>
-        <w:jc w:val="both"/>
-        <w:rPr>
-          <w:rFonts w:eastAsia="Times New Roman" w:cstheme="minorHAnsi"/>
-          <w:spacing w:val="-1"/>
-          <w:sz w:val="24"/>
-          <w:szCs w:val="24"/>
-          <w:lang w:eastAsia="pt-BR"/>
-        </w:rPr>
-      </w:pPr>
-      <w:r>
-        <w:rPr>
-          <w:rFonts w:eastAsia="Times New Roman" w:cstheme="minorHAnsi"/>
-          <w:spacing w:val="-1"/>
-          <w:sz w:val="24"/>
-          <w:szCs w:val="24"/>
-          <w:lang w:eastAsia="pt-BR"/>
-        </w:rPr>
-        <w:t xml:space="preserve">Em Host </w:t>
-      </w:r>
-      <w:proofErr w:type="spellStart"/>
-      <w:r>
-        <w:rPr>
-          <w:rFonts w:eastAsia="Times New Roman" w:cstheme="minorHAnsi"/>
-          <w:spacing w:val="-1"/>
-          <w:sz w:val="24"/>
-          <w:szCs w:val="24"/>
-          <w:lang w:eastAsia="pt-BR"/>
-        </w:rPr>
-        <w:t>name</w:t>
-      </w:r>
-      <w:proofErr w:type="spellEnd"/>
-      <w:r>
-        <w:rPr>
-          <w:rFonts w:eastAsia="Times New Roman" w:cstheme="minorHAnsi"/>
-          <w:spacing w:val="-1"/>
-          <w:sz w:val="24"/>
-          <w:szCs w:val="24"/>
-          <w:lang w:eastAsia="pt-BR"/>
-        </w:rPr>
-        <w:t>/</w:t>
-      </w:r>
-      <w:proofErr w:type="spellStart"/>
-      <w:r>
-        <w:rPr>
-          <w:rFonts w:eastAsia="Times New Roman" w:cstheme="minorHAnsi"/>
-          <w:spacing w:val="-1"/>
-          <w:sz w:val="24"/>
-          <w:szCs w:val="24"/>
-          <w:lang w:eastAsia="pt-BR"/>
-        </w:rPr>
-        <w:t>address</w:t>
-      </w:r>
-      <w:proofErr w:type="spellEnd"/>
-      <w:r>
-        <w:rPr>
-          <w:rFonts w:eastAsia="Times New Roman" w:cstheme="minorHAnsi"/>
-          <w:spacing w:val="-1"/>
-          <w:sz w:val="24"/>
-          <w:szCs w:val="24"/>
-          <w:lang w:eastAsia="pt-BR"/>
-        </w:rPr>
-        <w:t> informar o nome do container que corresponde à instância do PostgreSQL (teste-</w:t>
-      </w:r>
-      <w:proofErr w:type="spellStart"/>
-      <w:r>
-        <w:rPr>
-          <w:rFonts w:eastAsia="Times New Roman" w:cstheme="minorHAnsi"/>
-          <w:spacing w:val="-1"/>
-          <w:sz w:val="24"/>
-          <w:szCs w:val="24"/>
-          <w:lang w:eastAsia="pt-BR"/>
-        </w:rPr>
-        <w:t>postgres</w:t>
-      </w:r>
-      <w:proofErr w:type="spellEnd"/>
-      <w:r>
-        <w:rPr>
-          <w:rFonts w:eastAsia="Times New Roman" w:cstheme="minorHAnsi"/>
-          <w:spacing w:val="-1"/>
-          <w:sz w:val="24"/>
-          <w:szCs w:val="24"/>
-          <w:lang w:eastAsia="pt-BR"/>
-        </w:rPr>
-        <w:t>-</w:t>
-      </w:r>
-      <w:proofErr w:type="spellStart"/>
-      <w:r>
-        <w:rPr>
-          <w:rFonts w:eastAsia="Times New Roman" w:cstheme="minorHAnsi"/>
-          <w:spacing w:val="-1"/>
-          <w:sz w:val="24"/>
-          <w:szCs w:val="24"/>
-          <w:lang w:eastAsia="pt-BR"/>
-        </w:rPr>
-        <w:t>compose</w:t>
-      </w:r>
-      <w:proofErr w:type="spellEnd"/>
-      <w:r>
-        <w:rPr>
-          <w:rFonts w:eastAsia="Times New Roman" w:cstheme="minorHAnsi"/>
-          <w:spacing w:val="-1"/>
-          <w:sz w:val="24"/>
-          <w:szCs w:val="24"/>
-          <w:lang w:eastAsia="pt-BR"/>
-        </w:rPr>
-        <w:t>);</w:t>
-      </w:r>
-    </w:p>
-    <w:p>
-      <w:pPr>
-        <w:jc w:val="both"/>
-        <w:rPr>
-          <w:rFonts w:eastAsia="Times New Roman" w:cstheme="minorHAnsi"/>
-          <w:spacing w:val="-1"/>
-          <w:sz w:val="24"/>
-          <w:szCs w:val="24"/>
-          <w:lang w:eastAsia="pt-BR"/>
-        </w:rPr>
-      </w:pPr>
-      <w:r>
-        <w:rPr>
-          <w:rFonts w:eastAsia="Times New Roman" w:cstheme="minorHAnsi"/>
-          <w:spacing w:val="-1"/>
-          <w:sz w:val="24"/>
-          <w:szCs w:val="24"/>
-          <w:lang w:eastAsia="pt-BR"/>
-        </w:rPr>
-        <w:t>Em </w:t>
-      </w:r>
-      <w:proofErr w:type="spellStart"/>
-      <w:r>
-        <w:rPr>
-          <w:rFonts w:eastAsia="Times New Roman" w:cstheme="minorHAnsi"/>
-          <w:spacing w:val="-1"/>
-          <w:sz w:val="24"/>
-          <w:szCs w:val="24"/>
-          <w:lang w:eastAsia="pt-BR"/>
-        </w:rPr>
-        <w:t>Port</w:t>
-      </w:r>
-      <w:proofErr w:type="spellEnd"/>
-      <w:r>
-        <w:rPr>
-          <w:rFonts w:eastAsia="Times New Roman" w:cstheme="minorHAnsi"/>
-          <w:spacing w:val="-1"/>
-          <w:sz w:val="24"/>
-          <w:szCs w:val="24"/>
-          <w:lang w:eastAsia="pt-BR"/>
-        </w:rPr>
-        <w:t> definir o valor 5432 (porta default de acesso ao container e disponível a partir da rede </w:t>
-      </w:r>
-      <w:proofErr w:type="spellStart"/>
-      <w:r>
-        <w:rPr>
-          <w:rFonts w:eastAsia="Times New Roman" w:cstheme="minorHAnsi"/>
-          <w:spacing w:val="-1"/>
-          <w:sz w:val="24"/>
-          <w:szCs w:val="24"/>
-          <w:lang w:eastAsia="pt-BR"/>
-        </w:rPr>
-        <w:t>postgres</w:t>
-      </w:r>
-      <w:proofErr w:type="spellEnd"/>
-      <w:r>
-        <w:rPr>
-          <w:rFonts w:eastAsia="Times New Roman" w:cstheme="minorHAnsi"/>
-          <w:spacing w:val="-1"/>
-          <w:sz w:val="24"/>
-          <w:szCs w:val="24"/>
-          <w:lang w:eastAsia="pt-BR"/>
-        </w:rPr>
-        <w:t>-</w:t>
-      </w:r>
-      <w:proofErr w:type="spellStart"/>
-      <w:r>
-        <w:rPr>
-          <w:rFonts w:eastAsia="Times New Roman" w:cstheme="minorHAnsi"/>
-          <w:spacing w:val="-1"/>
-          <w:sz w:val="24"/>
-          <w:szCs w:val="24"/>
-          <w:lang w:eastAsia="pt-BR"/>
-        </w:rPr>
-        <w:t>compose</w:t>
-      </w:r>
-      <w:proofErr w:type="spellEnd"/>
-      <w:r>
-        <w:rPr>
-          <w:rFonts w:eastAsia="Times New Roman" w:cstheme="minorHAnsi"/>
-          <w:spacing w:val="-1"/>
-          <w:sz w:val="24"/>
-          <w:szCs w:val="24"/>
-          <w:lang w:eastAsia="pt-BR"/>
-        </w:rPr>
-        <w:t>-network; não informar a porta em que o PostgreSQL foi mapeado no host);</w:t>
-      </w:r>
-    </w:p>
-    <w:p>
-      <w:pPr>
-        <w:jc w:val="both"/>
-        <w:rPr>
-          <w:rFonts w:eastAsia="Times New Roman" w:cstheme="minorHAnsi"/>
-          <w:spacing w:val="-1"/>
-          <w:sz w:val="24"/>
-          <w:szCs w:val="24"/>
-          <w:lang w:eastAsia="pt-BR"/>
-        </w:rPr>
-      </w:pPr>
-      <w:r>
-        <w:rPr>
-          <w:rFonts w:eastAsia="Times New Roman" w:cstheme="minorHAnsi"/>
-          <w:spacing w:val="-1"/>
-          <w:sz w:val="24"/>
-          <w:szCs w:val="24"/>
-          <w:lang w:eastAsia="pt-BR"/>
-        </w:rPr>
-        <w:t>No atributo </w:t>
-      </w:r>
-      <w:proofErr w:type="spellStart"/>
-      <w:r>
-        <w:rPr>
-          <w:rFonts w:eastAsia="Times New Roman" w:cstheme="minorHAnsi"/>
-          <w:spacing w:val="-1"/>
-          <w:sz w:val="24"/>
-          <w:szCs w:val="24"/>
-          <w:lang w:eastAsia="pt-BR"/>
-        </w:rPr>
-        <w:t>Username</w:t>
-      </w:r>
-      <w:proofErr w:type="spellEnd"/>
-      <w:r>
-        <w:rPr>
-          <w:rFonts w:eastAsia="Times New Roman" w:cstheme="minorHAnsi"/>
-          <w:spacing w:val="-1"/>
-          <w:sz w:val="24"/>
-          <w:szCs w:val="24"/>
-          <w:lang w:eastAsia="pt-BR"/>
-        </w:rPr>
-        <w:t> será informado o usuário default do PostgreSQL (</w:t>
-      </w:r>
-      <w:proofErr w:type="spellStart"/>
-      <w:r>
-        <w:rPr>
-          <w:rFonts w:eastAsia="Times New Roman" w:cstheme="minorHAnsi"/>
-          <w:spacing w:val="-1"/>
-          <w:sz w:val="24"/>
-          <w:szCs w:val="24"/>
-          <w:lang w:eastAsia="pt-BR"/>
-        </w:rPr>
-        <w:t>postgres</w:t>
-      </w:r>
-      <w:proofErr w:type="spellEnd"/>
-      <w:r>
-        <w:rPr>
-          <w:rFonts w:eastAsia="Times New Roman" w:cstheme="minorHAnsi"/>
-          <w:spacing w:val="-1"/>
-          <w:sz w:val="24"/>
-          <w:szCs w:val="24"/>
-          <w:lang w:eastAsia="pt-BR"/>
-        </w:rPr>
-        <w:t>), bem como a senha correspondente em </w:t>
-      </w:r>
-      <w:proofErr w:type="spellStart"/>
-      <w:r>
-        <w:rPr>
-          <w:rFonts w:eastAsia="Times New Roman" w:cstheme="minorHAnsi"/>
-          <w:spacing w:val="-1"/>
-          <w:sz w:val="24"/>
-          <w:szCs w:val="24"/>
-          <w:lang w:eastAsia="pt-BR"/>
-        </w:rPr>
-        <w:t>Password</w:t>
-      </w:r>
-      <w:proofErr w:type="spellEnd"/>
-      <w:r>
-        <w:rPr>
-          <w:rFonts w:eastAsia="Times New Roman" w:cstheme="minorHAnsi"/>
-          <w:spacing w:val="-1"/>
-          <w:sz w:val="24"/>
-          <w:szCs w:val="24"/>
-          <w:lang w:eastAsia="pt-BR"/>
-        </w:rPr>
-        <w:t> (Postgres2019!).</w:t>
-      </w:r>
-    </w:p>
-    <w:p>
-      <w:pPr>
-        <w:jc w:val="both"/>
-        <w:rPr>
-          <w:rFonts w:eastAsia="Times New Roman" w:cstheme="minorHAnsi"/>
-          <w:sz w:val="24"/>
-          <w:szCs w:val="24"/>
-          <w:lang w:eastAsia="pt-BR"/>
-        </w:rPr>
-      </w:pPr>
-      <w:r>
-        <w:rPr>
-          <w:rFonts w:eastAsia="Times New Roman" w:cstheme="minorHAnsi"/>
-          <w:noProof/>
-          <w:sz w:val="24"/>
-          <w:szCs w:val="24"/>
-          <w:lang w:eastAsia="pt-BR"/>
-        </w:rPr>
-        <w:lastRenderedPageBreak/>
-        <w:drawing>
-          <wp:inline distT="0" distB="0" distL="0" distR="0">
-            <wp:extent cx="5400040" cy="3037840"/>
-            <wp:effectExtent l="0" t="0" r="0" b="0"/>
-            <wp:docPr id="4" name="Imagem 4"/>
-            <wp:cNvGraphicFramePr>
-              <a:graphicFrameLocks xmlns:a="http://schemas.openxmlformats.org/drawingml/2006/main" noChangeAspect="1"/>
-            </wp:cNvGraphicFramePr>
-            <a:graphic xmlns:a="http://schemas.openxmlformats.org/drawingml/2006/main">
-              <a:graphicData uri="http://schemas.openxmlformats.org/drawingml/2006/picture">
-                <pic:pic xmlns:pic="http://schemas.openxmlformats.org/drawingml/2006/picture">
-                  <pic:nvPicPr>
-                    <pic:cNvPr id="0" name="Picture 14"/>
-                    <pic:cNvPicPr>
-                      <a:picLocks noChangeAspect="1" noChangeArrowheads="1"/>
-                    </pic:cNvPicPr>
-                  </pic:nvPicPr>
-                  <pic:blipFill>
-                    <a:blip r:embed="rId18">
-                      <a:extLst>
-                        <a:ext uri="{28A0092B-C50C-407E-A947-70E740481C1C}">
-                          <a14:useLocalDpi xmlns:a14="http://schemas.microsoft.com/office/drawing/2010/main" val="0"/>
-                        </a:ext>
-                      </a:extLst>
-                    </a:blip>
-                    <a:srcRect/>
-                    <a:stretch>
-                      <a:fillRect/>
-                    </a:stretch>
-                  </pic:blipFill>
-                  <pic:spPr bwMode="auto">
-                    <a:xfrm>
-                      <a:off x="0" y="0"/>
-                      <a:ext cx="5400040" cy="3037840"/>
-                    </a:xfrm>
-                    <a:prstGeom prst="rect">
-                      <a:avLst/>
-                    </a:prstGeom>
-                    <a:noFill/>
-                    <a:ln>
-                      <a:noFill/>
-                    </a:ln>
-                  </pic:spPr>
-                </pic:pic>
-              </a:graphicData>
-            </a:graphic>
-          </wp:inline>
-        </w:drawing>
-      </w:r>
-    </w:p>
-    <w:p>
-      <w:pPr>
-        <w:jc w:val="both"/>
-        <w:rPr>
-          <w:rFonts w:eastAsia="Times New Roman" w:cstheme="minorHAnsi"/>
-          <w:sz w:val="24"/>
-          <w:szCs w:val="24"/>
-          <w:lang w:eastAsia="pt-BR"/>
-        </w:rPr>
-      </w:pPr>
-      <w:r>
-        <w:rPr>
-          <w:rFonts w:eastAsia="Times New Roman" w:cstheme="minorHAnsi"/>
-          <w:noProof/>
-          <w:sz w:val="24"/>
-          <w:szCs w:val="24"/>
-          <w:lang w:eastAsia="pt-BR"/>
-        </w:rPr>
-        <w:drawing>
-          <wp:inline distT="0" distB="0" distL="0" distR="0">
-            <wp:extent cx="5400040" cy="3037840"/>
-            <wp:effectExtent l="0" t="0" r="0" b="0"/>
-            <wp:docPr id="3" name="Imagem 3"/>
-            <wp:cNvGraphicFramePr>
-              <a:graphicFrameLocks xmlns:a="http://schemas.openxmlformats.org/drawingml/2006/main" noChangeAspect="1"/>
-            </wp:cNvGraphicFramePr>
-            <a:graphic xmlns:a="http://schemas.openxmlformats.org/drawingml/2006/main">
-              <a:graphicData uri="http://schemas.openxmlformats.org/drawingml/2006/picture">
-                <pic:pic xmlns:pic="http://schemas.openxmlformats.org/drawingml/2006/picture">
-                  <pic:nvPicPr>
-                    <pic:cNvPr id="0" name="Picture 15"/>
-                    <pic:cNvPicPr>
-                      <a:picLocks noChangeAspect="1" noChangeArrowheads="1"/>
-                    </pic:cNvPicPr>
-                  </pic:nvPicPr>
-                  <pic:blipFill>
-                    <a:blip r:embed="rId19" cstate="print">
-                      <a:extLst>
-                        <a:ext uri="{28A0092B-C50C-407E-A947-70E740481C1C}">
-                          <a14:useLocalDpi xmlns:a14="http://schemas.microsoft.com/office/drawing/2010/main" val="0"/>
-                        </a:ext>
-                      </a:extLst>
-                    </a:blip>
-                    <a:srcRect/>
-                    <a:stretch>
-                      <a:fillRect/>
-                    </a:stretch>
-                  </pic:blipFill>
-                  <pic:spPr bwMode="auto">
-                    <a:xfrm>
-                      <a:off x="0" y="0"/>
-                      <a:ext cx="5400040" cy="3037840"/>
-                    </a:xfrm>
-                    <a:prstGeom prst="rect">
-                      <a:avLst/>
-                    </a:prstGeom>
-                    <a:noFill/>
-                    <a:ln>
-                      <a:noFill/>
-                    </a:ln>
-                  </pic:spPr>
-                </pic:pic>
-              </a:graphicData>
-            </a:graphic>
-          </wp:inline>
-        </w:drawing>
-      </w:r>
-    </w:p>
-    <w:p>
-      <w:pPr>
-        <w:jc w:val="both"/>
-        <w:rPr>
-          <w:rFonts w:eastAsia="Times New Roman" w:cstheme="minorHAnsi"/>
-          <w:spacing w:val="-1"/>
-          <w:sz w:val="24"/>
-          <w:szCs w:val="24"/>
-          <w:lang w:eastAsia="pt-BR"/>
-        </w:rPr>
-      </w:pPr>
-      <w:r>
-        <w:rPr>
-          <w:rFonts w:eastAsia="Times New Roman" w:cstheme="minorHAnsi"/>
-          <w:spacing w:val="-1"/>
-          <w:sz w:val="24"/>
-          <w:szCs w:val="24"/>
-          <w:lang w:eastAsia="pt-BR"/>
-        </w:rPr>
-        <w:t>Na próxima imagem é possível observar que a conexão ao PostgreSQL via </w:t>
-      </w:r>
-      <w:proofErr w:type="spellStart"/>
-      <w:r>
-        <w:rPr>
-          <w:rFonts w:eastAsia="Times New Roman" w:cstheme="minorHAnsi"/>
-          <w:spacing w:val="-1"/>
-          <w:sz w:val="24"/>
-          <w:szCs w:val="24"/>
-          <w:lang w:eastAsia="pt-BR"/>
-        </w:rPr>
-        <w:t>pgAdmin</w:t>
-      </w:r>
-      <w:proofErr w:type="spellEnd"/>
-      <w:r>
-        <w:rPr>
-          <w:rFonts w:eastAsia="Times New Roman" w:cstheme="minorHAnsi"/>
-          <w:spacing w:val="-1"/>
-          <w:sz w:val="24"/>
-          <w:szCs w:val="24"/>
-          <w:lang w:eastAsia="pt-BR"/>
-        </w:rPr>
-        <w:t xml:space="preserve"> 4 ocorreu com sucesso:</w:t>
-      </w:r>
-    </w:p>
-    <w:p>
-      <w:pPr>
-        <w:jc w:val="both"/>
-        <w:rPr>
-          <w:rFonts w:eastAsia="Times New Roman" w:cstheme="minorHAnsi"/>
-          <w:sz w:val="24"/>
-          <w:szCs w:val="24"/>
-          <w:lang w:eastAsia="pt-BR"/>
-        </w:rPr>
-      </w:pPr>
-      <w:r>
-        <w:rPr>
-          <w:rFonts w:eastAsia="Times New Roman" w:cstheme="minorHAnsi"/>
-          <w:noProof/>
-          <w:sz w:val="24"/>
-          <w:szCs w:val="24"/>
-          <w:lang w:eastAsia="pt-BR"/>
-        </w:rPr>
-        <w:lastRenderedPageBreak/>
-        <w:drawing>
-          <wp:inline distT="0" distB="0" distL="0" distR="0">
-            <wp:extent cx="5400040" cy="3037840"/>
-            <wp:effectExtent l="0" t="0" r="0" b="0"/>
-            <wp:docPr id="2" name="Imagem 2"/>
-            <wp:cNvGraphicFramePr>
-              <a:graphicFrameLocks xmlns:a="http://schemas.openxmlformats.org/drawingml/2006/main" noChangeAspect="1"/>
-            </wp:cNvGraphicFramePr>
-            <a:graphic xmlns:a="http://schemas.openxmlformats.org/drawingml/2006/main">
-              <a:graphicData uri="http://schemas.openxmlformats.org/drawingml/2006/picture">
-                <pic:pic xmlns:pic="http://schemas.openxmlformats.org/drawingml/2006/picture">
-                  <pic:nvPicPr>
-                    <pic:cNvPr id="0" name="Picture 16"/>
-                    <pic:cNvPicPr>
-                      <a:picLocks noChangeAspect="1" noChangeArrowheads="1"/>
-                    </pic:cNvPicPr>
-                  </pic:nvPicPr>
-                  <pic:blipFill>
-                    <a:blip r:embed="rId20">
-                      <a:extLst>
-                        <a:ext uri="{28A0092B-C50C-407E-A947-70E740481C1C}">
-                          <a14:useLocalDpi xmlns:a14="http://schemas.microsoft.com/office/drawing/2010/main" val="0"/>
-                        </a:ext>
-                      </a:extLst>
-                    </a:blip>
-                    <a:srcRect/>
-                    <a:stretch>
-                      <a:fillRect/>
-                    </a:stretch>
-                  </pic:blipFill>
-                  <pic:spPr bwMode="auto">
-                    <a:xfrm>
-                      <a:off x="0" y="0"/>
-                      <a:ext cx="5400040" cy="3037840"/>
-                    </a:xfrm>
-                    <a:prstGeom prst="rect">
-                      <a:avLst/>
-                    </a:prstGeom>
-                    <a:noFill/>
-                    <a:ln>
-                      <a:noFill/>
-                    </a:ln>
-                  </pic:spPr>
-                </pic:pic>
-              </a:graphicData>
-            </a:graphic>
-          </wp:inline>
-        </w:drawing>
-      </w:r>
-    </w:p>
-    <w:p>
-      <w:pPr>
-        <w:jc w:val="both"/>
-        <w:rPr>
-          <w:rFonts w:eastAsia="Times New Roman" w:cstheme="minorHAnsi"/>
-          <w:sz w:val="24"/>
-          <w:szCs w:val="24"/>
-          <w:lang w:eastAsia="pt-BR"/>
-        </w:rPr>
-      </w:pPr>
-      <w:r>
-        <w:rPr>
-          <w:rFonts w:eastAsia="Times New Roman" w:cstheme="minorHAnsi"/>
-          <w:noProof/>
-          <w:sz w:val="24"/>
-          <w:szCs w:val="24"/>
-          <w:lang w:eastAsia="pt-BR"/>
-        </w:rPr>
-        <w:drawing>
-          <wp:inline distT="0" distB="0" distL="0" distR="0">
-            <wp:extent cx="5400040" cy="3037840"/>
-            <wp:effectExtent l="0" t="0" r="0" b="0"/>
-            <wp:docPr id="1" name="Imagem 1"/>
-            <wp:cNvGraphicFramePr>
-              <a:graphicFrameLocks xmlns:a="http://schemas.openxmlformats.org/drawingml/2006/main" noChangeAspect="1"/>
-            </wp:cNvGraphicFramePr>
-            <a:graphic xmlns:a="http://schemas.openxmlformats.org/drawingml/2006/main">
-              <a:graphicData uri="http://schemas.openxmlformats.org/drawingml/2006/picture">
-                <pic:pic xmlns:pic="http://schemas.openxmlformats.org/drawingml/2006/picture">
-                  <pic:nvPicPr>
-                    <pic:cNvPr id="0" name="Picture 17"/>
-                    <pic:cNvPicPr>
-                      <a:picLocks noChangeAspect="1" noChangeArrowheads="1"/>
-                    </pic:cNvPicPr>
-                  </pic:nvPicPr>
-                  <pic:blipFill>
-                    <a:blip r:embed="rId21" cstate="print">
-                      <a:extLst>
-                        <a:ext uri="{28A0092B-C50C-407E-A947-70E740481C1C}">
-                          <a14:useLocalDpi xmlns:a14="http://schemas.microsoft.com/office/drawing/2010/main" val="0"/>
-                        </a:ext>
-                      </a:extLst>
-                    </a:blip>
-                    <a:srcRect/>
-                    <a:stretch>
-                      <a:fillRect/>
-                    </a:stretch>
-                  </pic:blipFill>
-                  <pic:spPr bwMode="auto">
-                    <a:xfrm>
-                      <a:off x="0" y="0"/>
-                      <a:ext cx="5400040" cy="3037840"/>
-                    </a:xfrm>
-                    <a:prstGeom prst="rect">
-                      <a:avLst/>
-                    </a:prstGeom>
-                    <a:noFill/>
-                    <a:ln>
-                      <a:noFill/>
-                    </a:ln>
-                  </pic:spPr>
-                </pic:pic>
-              </a:graphicData>
-            </a:graphic>
-          </wp:inline>
-        </w:drawing>
-      </w:r>
-    </w:p>
-    <w:p>
-      <w:pPr>
-        <w:jc w:val="both"/>
-        <w:rPr>
-          <w:rFonts w:eastAsia="Times New Roman" w:cstheme="minorHAnsi"/>
-          <w:sz w:val="24"/>
-          <w:szCs w:val="24"/>
-          <w:lang w:eastAsia="pt-BR"/>
-        </w:rPr>
-      </w:pPr>
-      <w:r>
-        <w:rPr>
-          <w:rFonts w:eastAsia="Times New Roman" w:cstheme="minorHAnsi"/>
-          <w:sz w:val="24"/>
-          <w:szCs w:val="24"/>
-          <w:lang w:eastAsia="pt-BR"/>
-        </w:rPr>
-        <w:pict>
-          <v:rect id="_x0000_i1026" style="width:0;height:1.5pt" o:hralign="center" o:hrstd="t" o:hr="t" fillcolor="#a0a0a0" stroked="f"/>
-        </w:pict>
-      </w:r>
-    </w:p>
-    <w:p>
-      <w:pPr>
-        <w:jc w:val="both"/>
-        <w:rPr>
-          <w:rFonts w:eastAsia="Times New Roman" w:cstheme="minorHAnsi"/>
-          <w:spacing w:val="-1"/>
-          <w:sz w:val="24"/>
-          <w:szCs w:val="24"/>
-          <w:lang w:eastAsia="pt-BR"/>
-        </w:rPr>
-      </w:pPr>
-      <w:r>
-        <w:rPr>
-          <w:rFonts w:eastAsia="Times New Roman" w:cstheme="minorHAnsi"/>
-          <w:spacing w:val="-1"/>
-          <w:sz w:val="24"/>
-          <w:szCs w:val="24"/>
-          <w:lang w:eastAsia="pt-BR"/>
-        </w:rPr>
-        <w:t>E aproveito este espaço para deixar aqui ainda um convite.</w:t>
-      </w:r>
-    </w:p>
-    <w:p>
-      <w:pPr>
-        <w:jc w:val="both"/>
-        <w:rPr>
-          <w:rFonts w:eastAsia="Times New Roman" w:cstheme="minorHAnsi"/>
-          <w:spacing w:val="-1"/>
-          <w:sz w:val="24"/>
-          <w:szCs w:val="24"/>
-          <w:lang w:eastAsia="pt-BR"/>
-        </w:rPr>
-      </w:pPr>
-      <w:r>
-        <w:rPr>
-          <w:rFonts w:eastAsia="Times New Roman" w:cstheme="minorHAnsi"/>
-          <w:spacing w:val="-1"/>
-          <w:sz w:val="24"/>
-          <w:szCs w:val="24"/>
-          <w:lang w:eastAsia="pt-BR"/>
-        </w:rPr>
-        <w:t xml:space="preserve">Dia 08/01/2019 (terça-feira) às 21h30 — horário de Brasília — teremos o primeiro </w:t>
-      </w:r>
-      <w:proofErr w:type="spellStart"/>
-      <w:r>
-        <w:rPr>
-          <w:rFonts w:eastAsia="Times New Roman" w:cstheme="minorHAnsi"/>
-          <w:spacing w:val="-1"/>
-          <w:sz w:val="24"/>
-          <w:szCs w:val="24"/>
-          <w:lang w:eastAsia="pt-BR"/>
-        </w:rPr>
-        <w:t>hangout</w:t>
-      </w:r>
-      <w:proofErr w:type="spellEnd"/>
-      <w:r>
-        <w:rPr>
-          <w:rFonts w:eastAsia="Times New Roman" w:cstheme="minorHAnsi"/>
-          <w:spacing w:val="-1"/>
-          <w:sz w:val="24"/>
-          <w:szCs w:val="24"/>
-          <w:lang w:eastAsia="pt-BR"/>
-        </w:rPr>
-        <w:t xml:space="preserve"> do ano de 2019 no Canal .NET. Desta vez receberemos o MVP Luiz Carlos Faria, que fará uma apresentação justamente sobre o uso do </w:t>
-      </w:r>
-      <w:proofErr w:type="spellStart"/>
-      <w:r>
-        <w:rPr>
-          <w:rFonts w:eastAsia="Times New Roman" w:cstheme="minorHAnsi"/>
-          <w:spacing w:val="-1"/>
-          <w:sz w:val="24"/>
-          <w:szCs w:val="24"/>
-          <w:lang w:eastAsia="pt-BR"/>
-        </w:rPr>
-        <w:t>Portainer</w:t>
-      </w:r>
-      <w:proofErr w:type="spellEnd"/>
-      <w:r>
-        <w:rPr>
-          <w:rFonts w:eastAsia="Times New Roman" w:cstheme="minorHAnsi"/>
-          <w:spacing w:val="-1"/>
-          <w:sz w:val="24"/>
-          <w:szCs w:val="24"/>
-          <w:lang w:eastAsia="pt-BR"/>
-        </w:rPr>
-        <w:t xml:space="preserve"> como solução de administração e troubleshooting de containers Docker.</w:t>
-      </w:r>
-    </w:p>
-    <w:p>
-      <w:pPr>
-        <w:jc w:val="both"/>
-        <w:rPr>
-          <w:rFonts w:eastAsia="Times New Roman" w:cstheme="minorHAnsi"/>
-          <w:spacing w:val="-1"/>
-          <w:sz w:val="24"/>
-          <w:szCs w:val="24"/>
-          <w:lang w:eastAsia="pt-BR"/>
-        </w:rPr>
-      </w:pPr>
-      <w:r>
-        <w:rPr>
-          <w:rFonts w:eastAsia="Times New Roman" w:cstheme="minorHAnsi"/>
-          <w:spacing w:val="-1"/>
-          <w:sz w:val="24"/>
-          <w:szCs w:val="24"/>
-          <w:lang w:eastAsia="pt-BR"/>
-        </w:rPr>
-        <w:t>Para efetuar a sua inscrição acesse a </w:t>
-      </w:r>
-      <w:hyperlink r:id="rId22" w:tgtFrame="_blank" w:history="1">
-        <w:r>
-          <w:rPr>
-            <w:rFonts w:eastAsia="Times New Roman" w:cstheme="minorHAnsi"/>
-            <w:color w:val="0000FF"/>
-            <w:spacing w:val="-1"/>
-            <w:sz w:val="24"/>
-            <w:szCs w:val="24"/>
-            <w:lang w:eastAsia="pt-BR"/>
-          </w:rPr>
-          <w:t xml:space="preserve">página do evento no </w:t>
-        </w:r>
-        <w:proofErr w:type="spellStart"/>
-        <w:r>
-          <w:rPr>
-            <w:rFonts w:eastAsia="Times New Roman" w:cstheme="minorHAnsi"/>
-            <w:color w:val="0000FF"/>
-            <w:spacing w:val="-1"/>
-            <w:sz w:val="24"/>
-            <w:szCs w:val="24"/>
-            <w:lang w:eastAsia="pt-BR"/>
-          </w:rPr>
-          <w:t>Meetup</w:t>
-        </w:r>
-        <w:proofErr w:type="spellEnd"/>
-      </w:hyperlink>
-      <w:r>
-        <w:rPr>
-          <w:rFonts w:eastAsia="Times New Roman" w:cstheme="minorHAnsi"/>
-          <w:spacing w:val="-1"/>
-          <w:sz w:val="24"/>
-          <w:szCs w:val="24"/>
-          <w:lang w:eastAsia="pt-BR"/>
-        </w:rPr>
-        <w:t>. A transmissão acontecerá via YouTube, em um link a ser divulgado em breve.</w:t>
-      </w:r>
-    </w:p>
-    <w:p>
-      <w:pPr>
-        <w:jc w:val="both"/>
-        <w:rPr>
-          <w:rFonts w:eastAsia="Times New Roman" w:cstheme="minorHAnsi"/>
-          <w:sz w:val="24"/>
-          <w:szCs w:val="24"/>
-          <w:lang w:eastAsia="pt-BR"/>
-        </w:rPr>
-      </w:pPr>
-      <w:r>
-        <w:rPr>
-          <w:rFonts w:eastAsia="Times New Roman" w:cstheme="minorHAnsi"/>
-          <w:sz w:val="24"/>
-          <w:szCs w:val="24"/>
-          <w:lang w:eastAsia="pt-BR"/>
-        </w:rPr>
-        <w:pict>
-          <v:rect id="_x0000_i1027" style="width:0;height:1.5pt" o:hralign="center" o:hrstd="t" o:hr="t" fillcolor="#a0a0a0" stroked="f"/>
-        </w:pict>
-      </w:r>
-    </w:p>
-    <w:p>
-      <w:pPr>
-        <w:jc w:val="both"/>
-        <w:rPr>
-          <w:rFonts w:eastAsia="Times New Roman" w:cstheme="minorHAnsi"/>
-          <w:spacing w:val="-5"/>
-          <w:kern w:val="36"/>
-          <w:sz w:val="24"/>
-          <w:szCs w:val="24"/>
-          <w:lang w:eastAsia="pt-BR"/>
-        </w:rPr>
-      </w:pPr>
-      <w:r>
-        <w:rPr>
-          <w:rFonts w:eastAsia="Times New Roman" w:cstheme="minorHAnsi"/>
-          <w:spacing w:val="-5"/>
-          <w:kern w:val="36"/>
-          <w:sz w:val="24"/>
-          <w:szCs w:val="24"/>
-          <w:lang w:eastAsia="pt-BR"/>
-        </w:rPr>
-        <w:t>Referências</w:t>
-      </w:r>
-    </w:p>
-    <w:p>
-      <w:pPr>
-        <w:jc w:val="both"/>
-        <w:rPr>
-          <w:rFonts w:eastAsia="Times New Roman" w:cstheme="minorHAnsi"/>
-          <w:spacing w:val="-1"/>
-          <w:sz w:val="24"/>
-          <w:szCs w:val="24"/>
-          <w:lang w:eastAsia="pt-BR"/>
-        </w:rPr>
-      </w:pPr>
-      <w:hyperlink r:id="rId23" w:tgtFrame="_blank" w:history="1">
-        <w:r>
-          <w:rPr>
-            <w:rFonts w:eastAsia="Times New Roman" w:cstheme="minorHAnsi"/>
-            <w:color w:val="0000FF"/>
-            <w:spacing w:val="-1"/>
-            <w:sz w:val="24"/>
-            <w:szCs w:val="24"/>
-            <w:lang w:eastAsia="pt-BR"/>
-          </w:rPr>
-          <w:t>Docker para Desenvolvedores .NET - Guia de Referência</w:t>
-        </w:r>
-      </w:hyperlink>
-    </w:p>
-    <w:p>
-      <w:pPr>
-        <w:jc w:val="both"/>
-        <w:rPr>
-          <w:rFonts w:eastAsia="Times New Roman" w:cstheme="minorHAnsi"/>
-          <w:spacing w:val="-1"/>
-          <w:sz w:val="24"/>
-          <w:szCs w:val="24"/>
-          <w:lang w:eastAsia="pt-BR"/>
-        </w:rPr>
-      </w:pPr>
-      <w:hyperlink r:id="rId24" w:tgtFrame="_blank" w:history="1">
+          <w:sz w:val="24"/>
+          <w:szCs w:val="24"/>
+          <w:lang w:eastAsia="pt-BR"/>
+        </w:rPr>
+      </w:pPr>
+      <w:bookmarkStart w:id="0" w:name="_GoBack"/>
+      <w:bookmarkEnd w:id="0"/>
+    </w:p>
+    <w:p>
+      <w:pPr>
+        <w:jc w:val="both"/>
+        <w:rPr>
+          <w:rFonts w:eastAsia="Times New Roman" w:cstheme="minorHAnsi"/>
+          <w:sz w:val="24"/>
+          <w:szCs w:val="24"/>
+          <w:lang w:eastAsia="pt-BR"/>
+        </w:rPr>
+      </w:pPr>
+    </w:p>
+    <w:p>
+      <w:pPr>
+        <w:jc w:val="both"/>
+        <w:rPr>
+          <w:rFonts w:eastAsia="Times New Roman" w:cstheme="minorHAnsi"/>
+          <w:spacing w:val="-1"/>
+          <w:sz w:val="24"/>
+          <w:szCs w:val="24"/>
+          <w:lang w:eastAsia="pt-BR"/>
+        </w:rPr>
+      </w:pPr>
+      <w:hyperlink r:id="rId17" w:tgtFrame="_blank" w:history="1">
         <w:r>
           <w:rPr>
             <w:rFonts w:eastAsia="Times New Roman" w:cstheme="minorHAnsi"/>
@@ -6509,7 +6399,7 @@
           <w:lang w:eastAsia="pt-BR"/>
         </w:rPr>
       </w:pPr>
-      <w:hyperlink r:id="rId25" w:tgtFrame="_blank" w:history="1">
+      <w:hyperlink r:id="rId18" w:tgtFrame="_blank" w:history="1">
         <w:proofErr w:type="spellStart"/>
         <w:r>
           <w:rPr>
@@ -7040,7 +6930,7 @@
   <w:abstractNum w:abstractNumId="4" w15:restartNumberingAfterBreak="0">
     <w:nsid w:val="70DF7678"/>
     <w:multiLevelType w:val="hybridMultilevel"/>
-    <w:tmpl w:val="71A06092"/>
+    <w:tmpl w:val="A93ABFAE"/>
     <w:lvl w:ilvl="0" w:tplc="04160017">
       <w:start w:val="1"/>
       <w:numFmt w:val="lowerLetter"/>
@@ -7065,14 +6955,17 @@
         <w:rFonts w:ascii="Symbol" w:hAnsi="Symbol" w:hint="default"/>
       </w:rPr>
     </w:lvl>
-    <w:lvl w:ilvl="2" w:tplc="0416001B" w:tentative="1">
+    <w:lvl w:ilvl="2" w:tplc="F5DCA186">
       <w:start w:val="1"/>
-      <w:numFmt w:val="lowerRoman"/>
-      <w:lvlText w:val="%3."/>
-      <w:lvlJc w:val="right"/>
-      <w:pPr>
-        <w:ind w:left="2160" w:hanging="180"/>
-      </w:pPr>
+      <w:numFmt w:val="decimal"/>
+      <w:lvlText w:val="%3)"/>
+      <w:lvlJc w:val="left"/>
+      <w:pPr>
+        <w:ind w:left="2340" w:hanging="360"/>
+      </w:pPr>
+      <w:rPr>
+        <w:rFonts w:hint="default"/>
+      </w:rPr>
     </w:lvl>
     <w:lvl w:ilvl="3" w:tplc="0416000F" w:tentative="1">
       <w:start w:val="1"/>
@@ -7874,6 +7767,29 @@
       <w:szCs w:val="24"/>
     </w:rPr>
   </w:style>
+  <w:style w:type="character" w:styleId="Hyperlink">
+    <w:name w:val="Hyperlink"/>
+    <w:basedOn w:val="Fontepargpadro"/>
+    <w:uiPriority w:val="99"/>
+    <w:unhideWhenUsed/>
+    <w:rsid w:val="00F05473"/>
+    <w:rPr>
+      <w:color w:val="0000FF"/>
+      <w:u w:val="single"/>
+    </w:rPr>
+  </w:style>
+  <w:style w:type="character" w:styleId="MenoPendente">
+    <w:name w:val="Unresolved Mention"/>
+    <w:basedOn w:val="Fontepargpadro"/>
+    <w:uiPriority w:val="99"/>
+    <w:semiHidden/>
+    <w:unhideWhenUsed/>
+    <w:rsid w:val="00887366"/>
+    <w:rPr>
+      <w:color w:val="605E5C"/>
+      <w:shd w:val="clear" w:color="auto" w:fill="E1DFDD"/>
+    </w:rPr>
+  </w:style>
 </w:styles>
 </file>
 

</xml_diff>